<commit_message>
Corrección de errores en plantillas
La etiqueta de Nombre estaba puesta en la misma celda que "Nombre" en vez de en el hueco pensado para ello a su derecha.
</commit_message>
<xml_diff>
--- a/Cambio en el Requisito Funcional de Login.docx
+++ b/Cambio en el Requisito Funcional de Login.docx
@@ -22,17 +22,8 @@
           <w:color w:val="auto"/>
           <w:lang w:val="es-ES"/>
         </w:rPr>
-        <w:t xml:space="preserve"> en el Requisito Funcional de </w:t>
+        <w:t xml:space="preserve"> en el Requisito Funcional de Login</w:t>
       </w:r>
-      <w:proofErr w:type="spellStart"/>
-      <w:r>
-        <w:rPr>
-          <w:color w:val="auto"/>
-          <w:lang w:val="es-ES"/>
-        </w:rPr>
-        <w:t>Login</w:t>
-      </w:r>
-      <w:proofErr w:type="spellEnd"/>
     </w:p>
     <w:p>
       <w:pPr>
@@ -126,11 +117,9 @@
             </w:tcMar>
           </w:tcPr>
           <w:p>
-            <w:proofErr w:type="spellStart"/>
             <w:r>
               <w:t>Fecha</w:t>
             </w:r>
-            <w:proofErr w:type="spellEnd"/>
           </w:p>
         </w:tc>
         <w:tc>
@@ -183,43 +172,6 @@
               <w:t>Nombre</w:t>
             </w:r>
           </w:p>
-          <w:p>
-            <w:r>
-              <w:t xml:space="preserve">Cambio </w:t>
-            </w:r>
-            <w:proofErr w:type="spellStart"/>
-            <w:r>
-              <w:t>en</w:t>
-            </w:r>
-            <w:proofErr w:type="spellEnd"/>
-            <w:r>
-              <w:t xml:space="preserve"> </w:t>
-            </w:r>
-            <w:proofErr w:type="spellStart"/>
-            <w:r>
-              <w:t>el</w:t>
-            </w:r>
-            <w:proofErr w:type="spellEnd"/>
-            <w:r>
-              <w:t xml:space="preserve"> </w:t>
-            </w:r>
-            <w:proofErr w:type="spellStart"/>
-            <w:r>
-              <w:t>Requisito</w:t>
-            </w:r>
-            <w:proofErr w:type="spellEnd"/>
-            <w:r>
-              <w:t xml:space="preserve"> </w:t>
-            </w:r>
-            <w:proofErr w:type="spellStart"/>
-            <w:r>
-              <w:t>Funcional</w:t>
-            </w:r>
-            <w:proofErr w:type="spellEnd"/>
-            <w:r>
-              <w:t xml:space="preserve"> de Login</w:t>
-            </w:r>
-          </w:p>
         </w:tc>
         <w:tc>
           <w:tcPr>
@@ -240,6 +192,9 @@
           <w:p>
             <w:r>
               <w:t xml:space="preserve"> </w:t>
+            </w:r>
+            <w:r>
+              <w:t>Cambio en el Requisito Funcional de Login</w:t>
             </w:r>
           </w:p>
         </w:tc>
@@ -272,31 +227,13 @@
                 <w:bCs/>
               </w:rPr>
             </w:pPr>
-            <w:proofErr w:type="spellStart"/>
             <w:r>
               <w:rPr>
                 <w:b/>
                 <w:bCs/>
               </w:rPr>
-              <w:t>Recepción</w:t>
-            </w:r>
-            <w:proofErr w:type="spellEnd"/>
-            <w:r>
-              <w:rPr>
-                <w:b/>
-                <w:bCs/>
-              </w:rPr>
-              <w:t xml:space="preserve"> del </w:t>
-            </w:r>
-            <w:proofErr w:type="spellStart"/>
-            <w:r>
-              <w:rPr>
-                <w:b/>
-                <w:bCs/>
-              </w:rPr>
-              <w:t>problema</w:t>
-            </w:r>
-            <w:proofErr w:type="spellEnd"/>
+              <w:t>Recepción del problema</w:t>
+            </w:r>
           </w:p>
         </w:tc>
       </w:tr>
@@ -320,27 +257,9 @@
             </w:tcMar>
           </w:tcPr>
           <w:p>
-            <w:proofErr w:type="spellStart"/>
-            <w:r>
-              <w:t>Situación</w:t>
-            </w:r>
-            <w:proofErr w:type="spellEnd"/>
-            <w:r>
-              <w:t xml:space="preserve"> </w:t>
-            </w:r>
-            <w:proofErr w:type="spellStart"/>
-            <w:r>
-              <w:t>en</w:t>
-            </w:r>
-            <w:proofErr w:type="spellEnd"/>
-            <w:r>
-              <w:t xml:space="preserve"> la que se </w:t>
-            </w:r>
-            <w:proofErr w:type="spellStart"/>
-            <w:r>
-              <w:t>detecta</w:t>
-            </w:r>
-            <w:proofErr w:type="spellEnd"/>
+            <w:r>
+              <w:t>Situación en la que se detecta</w:t>
+            </w:r>
           </w:p>
         </w:tc>
         <w:tc>
@@ -364,111 +283,7 @@
               <w:t xml:space="preserve"> </w:t>
             </w:r>
             <w:r>
-              <w:t xml:space="preserve">Se </w:t>
-            </w:r>
-            <w:proofErr w:type="spellStart"/>
-            <w:r>
-              <w:t>detectó</w:t>
-            </w:r>
-            <w:proofErr w:type="spellEnd"/>
-            <w:r>
-              <w:t xml:space="preserve"> que </w:t>
-            </w:r>
-            <w:proofErr w:type="spellStart"/>
-            <w:r>
-              <w:t>los</w:t>
-            </w:r>
-            <w:proofErr w:type="spellEnd"/>
-            <w:r>
-              <w:t xml:space="preserve"> </w:t>
-            </w:r>
-            <w:proofErr w:type="spellStart"/>
-            <w:r>
-              <w:t>usuarios</w:t>
-            </w:r>
-            <w:proofErr w:type="spellEnd"/>
-            <w:r>
-              <w:t xml:space="preserve"> </w:t>
-            </w:r>
-            <w:proofErr w:type="spellStart"/>
-            <w:r>
-              <w:t>requieren</w:t>
-            </w:r>
-            <w:proofErr w:type="spellEnd"/>
-            <w:r>
-              <w:t xml:space="preserve"> </w:t>
-            </w:r>
-            <w:proofErr w:type="spellStart"/>
-            <w:r>
-              <w:t>autenticación</w:t>
-            </w:r>
-            <w:proofErr w:type="spellEnd"/>
-            <w:r>
-              <w:t xml:space="preserve"> </w:t>
-            </w:r>
-            <w:proofErr w:type="spellStart"/>
-            <w:r>
-              <w:t>en</w:t>
-            </w:r>
-            <w:proofErr w:type="spellEnd"/>
-            <w:r>
-              <w:t xml:space="preserve"> dos pasos, lo </w:t>
-            </w:r>
-            <w:proofErr w:type="spellStart"/>
-            <w:r>
-              <w:t>cual</w:t>
-            </w:r>
-            <w:proofErr w:type="spellEnd"/>
-            <w:r>
-              <w:t xml:space="preserve"> no </w:t>
-            </w:r>
-            <w:proofErr w:type="spellStart"/>
-            <w:r>
-              <w:t>estaba</w:t>
-            </w:r>
-            <w:proofErr w:type="spellEnd"/>
-            <w:r>
-              <w:t xml:space="preserve"> </w:t>
-            </w:r>
-            <w:proofErr w:type="spellStart"/>
-            <w:r>
-              <w:t>especificado</w:t>
-            </w:r>
-            <w:proofErr w:type="spellEnd"/>
-            <w:r>
-              <w:t xml:space="preserve"> </w:t>
-            </w:r>
-            <w:proofErr w:type="spellStart"/>
-            <w:r>
-              <w:t>en</w:t>
-            </w:r>
-            <w:proofErr w:type="spellEnd"/>
-            <w:r>
-              <w:t xml:space="preserve"> </w:t>
-            </w:r>
-            <w:proofErr w:type="spellStart"/>
-            <w:r>
-              <w:t>el</w:t>
-            </w:r>
-            <w:proofErr w:type="spellEnd"/>
-            <w:r>
-              <w:t xml:space="preserve"> </w:t>
-            </w:r>
-            <w:proofErr w:type="spellStart"/>
-            <w:r>
-              <w:t>documento</w:t>
-            </w:r>
-            <w:proofErr w:type="spellEnd"/>
-            <w:r>
-              <w:t xml:space="preserve"> </w:t>
-            </w:r>
-            <w:proofErr w:type="spellStart"/>
-            <w:r>
-              <w:t>inicial</w:t>
-            </w:r>
-            <w:proofErr w:type="spellEnd"/>
-            <w:r>
-              <w:t>.</w:t>
+              <w:t>Se detectó que los usuarios requieren autenticación en dos pasos, lo cual no estaba especificado en el documento inicial.</w:t>
             </w:r>
           </w:p>
           <w:p/>
@@ -494,11 +309,9 @@
             </w:tcMar>
           </w:tcPr>
           <w:p>
-            <w:proofErr w:type="spellStart"/>
             <w:r>
               <w:t>Descripción</w:t>
             </w:r>
-            <w:proofErr w:type="spellEnd"/>
           </w:p>
         </w:tc>
         <w:tc>
@@ -522,135 +335,7 @@
               <w:t xml:space="preserve"> </w:t>
             </w:r>
             <w:r>
-              <w:t xml:space="preserve">Se ha </w:t>
-            </w:r>
-            <w:proofErr w:type="spellStart"/>
-            <w:r>
-              <w:t>identificado</w:t>
-            </w:r>
-            <w:proofErr w:type="spellEnd"/>
-            <w:r>
-              <w:t xml:space="preserve"> la </w:t>
-            </w:r>
-            <w:proofErr w:type="spellStart"/>
-            <w:r>
-              <w:t>necesidad</w:t>
-            </w:r>
-            <w:proofErr w:type="spellEnd"/>
-            <w:r>
-              <w:t xml:space="preserve"> de </w:t>
-            </w:r>
-            <w:proofErr w:type="spellStart"/>
-            <w:r>
-              <w:t>añadir</w:t>
-            </w:r>
-            <w:proofErr w:type="spellEnd"/>
-            <w:r>
-              <w:t xml:space="preserve"> </w:t>
-            </w:r>
-            <w:proofErr w:type="spellStart"/>
-            <w:r>
-              <w:t>autenticación</w:t>
-            </w:r>
-            <w:proofErr w:type="spellEnd"/>
-            <w:r>
-              <w:t xml:space="preserve"> </w:t>
-            </w:r>
-            <w:proofErr w:type="spellStart"/>
-            <w:r>
-              <w:t>en</w:t>
-            </w:r>
-            <w:proofErr w:type="spellEnd"/>
-            <w:r>
-              <w:t xml:space="preserve"> dos pasos para </w:t>
-            </w:r>
-            <w:proofErr w:type="spellStart"/>
-            <w:r>
-              <w:t>mejorar</w:t>
-            </w:r>
-            <w:proofErr w:type="spellEnd"/>
-            <w:r>
-              <w:t xml:space="preserve"> la </w:t>
-            </w:r>
-            <w:proofErr w:type="spellStart"/>
-            <w:r>
-              <w:t>seguridad</w:t>
-            </w:r>
-            <w:proofErr w:type="spellEnd"/>
-            <w:r>
-              <w:t xml:space="preserve">. Se </w:t>
-            </w:r>
-            <w:proofErr w:type="spellStart"/>
-            <w:r>
-              <w:t>requiere</w:t>
-            </w:r>
-            <w:proofErr w:type="spellEnd"/>
-            <w:r>
-              <w:t xml:space="preserve"> </w:t>
-            </w:r>
-            <w:proofErr w:type="spellStart"/>
-            <w:r>
-              <w:t>actualizar</w:t>
-            </w:r>
-            <w:proofErr w:type="spellEnd"/>
-            <w:r>
-              <w:t xml:space="preserve"> </w:t>
-            </w:r>
-            <w:proofErr w:type="spellStart"/>
-            <w:r>
-              <w:t>el</w:t>
-            </w:r>
-            <w:proofErr w:type="spellEnd"/>
-            <w:r>
-              <w:t xml:space="preserve"> </w:t>
-            </w:r>
-            <w:proofErr w:type="spellStart"/>
-            <w:r>
-              <w:t>documento</w:t>
-            </w:r>
-            <w:proofErr w:type="spellEnd"/>
-            <w:r>
-              <w:t xml:space="preserve"> de </w:t>
-            </w:r>
-            <w:proofErr w:type="spellStart"/>
-            <w:r>
-              <w:t>requisitos</w:t>
-            </w:r>
-            <w:proofErr w:type="spellEnd"/>
-            <w:r>
-              <w:t xml:space="preserve"> y </w:t>
-            </w:r>
-            <w:proofErr w:type="spellStart"/>
-            <w:r>
-              <w:t>modificar</w:t>
-            </w:r>
-            <w:proofErr w:type="spellEnd"/>
-            <w:r>
-              <w:t xml:space="preserve"> la </w:t>
-            </w:r>
-            <w:proofErr w:type="spellStart"/>
-            <w:r>
-              <w:t>funcionalidad</w:t>
-            </w:r>
-            <w:proofErr w:type="spellEnd"/>
-            <w:r>
-              <w:t xml:space="preserve"> </w:t>
-            </w:r>
-            <w:proofErr w:type="spellStart"/>
-            <w:r>
-              <w:t>en</w:t>
-            </w:r>
-            <w:proofErr w:type="spellEnd"/>
-            <w:r>
-              <w:t xml:space="preserve"> la </w:t>
-            </w:r>
-            <w:proofErr w:type="spellStart"/>
-            <w:r>
-              <w:t>aplicación</w:t>
-            </w:r>
-            <w:proofErr w:type="spellEnd"/>
-            <w:r>
-              <w:t>.</w:t>
+              <w:t>Se ha identificado la necesidad de añadir autenticación en dos pasos para mejorar la seguridad. Se requiere actualizar el documento de requisitos y modificar la funcionalidad en la aplicación.</w:t>
             </w:r>
           </w:p>
           <w:p/>
@@ -684,13 +369,8 @@
           </w:p>
           <w:p>
             <w:r>
-              <w:t xml:space="preserve">Nombre </w:t>
-            </w:r>
-            <w:proofErr w:type="spellStart"/>
-            <w:r>
-              <w:t>Cliente</w:t>
-            </w:r>
-            <w:proofErr w:type="spellEnd"/>
+              <w:t>Nombre Cliente</w:t>
+            </w:r>
           </w:p>
         </w:tc>
         <w:tc>
@@ -759,13 +439,8 @@
           </w:tcPr>
           <w:p>
             <w:r>
-              <w:t xml:space="preserve">Nombre </w:t>
-            </w:r>
-            <w:proofErr w:type="spellStart"/>
-            <w:r>
-              <w:t>Cliente</w:t>
-            </w:r>
-            <w:proofErr w:type="spellEnd"/>
+              <w:t>Nombre Cliente</w:t>
+            </w:r>
           </w:p>
         </w:tc>
         <w:tc>
@@ -824,19 +499,9 @@
             </w:tcMar>
           </w:tcPr>
           <w:p>
-            <w:proofErr w:type="spellStart"/>
-            <w:r>
-              <w:t>Contacto</w:t>
-            </w:r>
-            <w:proofErr w:type="spellEnd"/>
-            <w:r>
-              <w:t xml:space="preserve"> </w:t>
-            </w:r>
-            <w:proofErr w:type="spellStart"/>
-            <w:r>
-              <w:t>Cliente</w:t>
-            </w:r>
-            <w:proofErr w:type="spellEnd"/>
+            <w:r>
+              <w:t>Contacto Cliente</w:t>
+            </w:r>
           </w:p>
         </w:tc>
         <w:tc>
@@ -974,11 +639,9 @@
             </w:tcMar>
           </w:tcPr>
           <w:p>
-            <w:proofErr w:type="spellStart"/>
             <w:r>
               <w:t>Fecha</w:t>
             </w:r>
-            <w:proofErr w:type="spellEnd"/>
           </w:p>
         </w:tc>
         <w:tc>
@@ -1039,40 +702,7 @@
               <w:t>Nombre</w:t>
             </w:r>
           </w:p>
-          <w:p>
-            <w:proofErr w:type="spellStart"/>
-            <w:r>
-              <w:t>Asignación</w:t>
-            </w:r>
-            <w:proofErr w:type="spellEnd"/>
-            <w:r>
-              <w:t xml:space="preserve"> de </w:t>
-            </w:r>
-            <w:proofErr w:type="spellStart"/>
-            <w:r>
-              <w:t>Responsables</w:t>
-            </w:r>
-            <w:proofErr w:type="spellEnd"/>
-            <w:r>
-              <w:t xml:space="preserve"> para </w:t>
-            </w:r>
-            <w:proofErr w:type="spellStart"/>
-            <w:r>
-              <w:t>el</w:t>
-            </w:r>
-            <w:proofErr w:type="spellEnd"/>
-            <w:r>
-              <w:t xml:space="preserve"> Cambio </w:t>
-            </w:r>
-            <w:proofErr w:type="spellStart"/>
-            <w:r>
-              <w:t>en</w:t>
-            </w:r>
-            <w:proofErr w:type="spellEnd"/>
-            <w:r>
-              <w:t xml:space="preserve"> Login</w:t>
-            </w:r>
-          </w:p>
+          <w:p/>
         </w:tc>
         <w:tc>
           <w:tcPr>
@@ -1091,8 +721,16 @@
             </w:tcMar>
           </w:tcPr>
           <w:p>
+            <w:pPr>
+              <w:tabs>
+                <w:tab w:val="left" w:pos="1176"/>
+              </w:tabs>
+            </w:pPr>
             <w:r>
               <w:t xml:space="preserve"> </w:t>
+            </w:r>
+            <w:r>
+              <w:t>Asignación de Responsables para el Cambio en Login</w:t>
             </w:r>
           </w:p>
         </w:tc>
@@ -1157,11 +795,9 @@
             </w:tcMar>
           </w:tcPr>
           <w:p>
-            <w:proofErr w:type="spellStart"/>
             <w:r>
               <w:t>Responsable</w:t>
             </w:r>
-            <w:proofErr w:type="spellEnd"/>
           </w:p>
         </w:tc>
         <w:tc>
@@ -1240,27 +876,9 @@
             <w:r>
               <w:t xml:space="preserve"> </w:t>
             </w:r>
-            <w:proofErr w:type="spellStart"/>
-            <w:r>
-              <w:t>Líder</w:t>
-            </w:r>
-            <w:proofErr w:type="spellEnd"/>
-            <w:r>
-              <w:t xml:space="preserve"> de </w:t>
-            </w:r>
-            <w:proofErr w:type="spellStart"/>
-            <w:r>
-              <w:t>Seguridad</w:t>
-            </w:r>
-            <w:proofErr w:type="spellEnd"/>
-            <w:r>
-              <w:t xml:space="preserve"> y </w:t>
-            </w:r>
-            <w:proofErr w:type="spellStart"/>
-            <w:r>
-              <w:t>Cumplimiento</w:t>
-            </w:r>
-            <w:proofErr w:type="spellEnd"/>
+            <w:r>
+              <w:t>Líder de Seguridad y Cumplimiento</w:t>
+            </w:r>
           </w:p>
         </w:tc>
       </w:tr>
@@ -1367,11 +985,9 @@
             </w:tcMar>
           </w:tcPr>
           <w:p>
-            <w:proofErr w:type="spellStart"/>
             <w:r>
               <w:t>Fecha</w:t>
             </w:r>
-            <w:proofErr w:type="spellEnd"/>
           </w:p>
         </w:tc>
         <w:tc>
@@ -1425,48 +1041,6 @@
               <w:t>Nombre</w:t>
             </w:r>
           </w:p>
-          <w:p>
-            <w:proofErr w:type="spellStart"/>
-            <w:r>
-              <w:t>Análisis</w:t>
-            </w:r>
-            <w:proofErr w:type="spellEnd"/>
-            <w:r>
-              <w:t xml:space="preserve"> del Cambio </w:t>
-            </w:r>
-            <w:proofErr w:type="spellStart"/>
-            <w:r>
-              <w:t>en</w:t>
-            </w:r>
-            <w:proofErr w:type="spellEnd"/>
-            <w:r>
-              <w:t xml:space="preserve"> </w:t>
-            </w:r>
-            <w:proofErr w:type="spellStart"/>
-            <w:r>
-              <w:t>Seguridad</w:t>
-            </w:r>
-            <w:proofErr w:type="spellEnd"/>
-            <w:r>
-              <w:t xml:space="preserve"> - </w:t>
-            </w:r>
-            <w:proofErr w:type="spellStart"/>
-            <w:r>
-              <w:t>Autenticación</w:t>
-            </w:r>
-            <w:proofErr w:type="spellEnd"/>
-            <w:r>
-              <w:t xml:space="preserve"> </w:t>
-            </w:r>
-            <w:proofErr w:type="spellStart"/>
-            <w:r>
-              <w:t>en</w:t>
-            </w:r>
-            <w:proofErr w:type="spellEnd"/>
-            <w:r>
-              <w:t xml:space="preserve"> Dos Pasos</w:t>
-            </w:r>
-          </w:p>
         </w:tc>
         <w:tc>
           <w:tcPr>
@@ -1487,6 +1061,9 @@
           <w:p>
             <w:r>
               <w:t xml:space="preserve"> </w:t>
+            </w:r>
+            <w:r>
+              <w:t>Análisis del Cambio en Seguridad - Autenticación en Dos Pasos</w:t>
             </w:r>
           </w:p>
         </w:tc>
@@ -1616,19 +1193,9 @@
             </w:tcMar>
           </w:tcPr>
           <w:p>
-            <w:proofErr w:type="spellStart"/>
-            <w:r>
-              <w:t>Votación</w:t>
-            </w:r>
-            <w:proofErr w:type="spellEnd"/>
-            <w:r>
-              <w:t xml:space="preserve"> de </w:t>
-            </w:r>
-            <w:proofErr w:type="spellStart"/>
-            <w:r>
-              <w:t>costes</w:t>
-            </w:r>
-            <w:proofErr w:type="spellEnd"/>
+            <w:r>
+              <w:t>Votación de costes</w:t>
+            </w:r>
           </w:p>
         </w:tc>
         <w:tc>
@@ -1671,13 +1238,8 @@
             <w:pPr>
               <w:jc w:val="center"/>
             </w:pPr>
-            <w:proofErr w:type="spellStart"/>
-            <w:r>
-              <w:t>Miembro</w:t>
-            </w:r>
-            <w:proofErr w:type="spellEnd"/>
-            <w:r>
-              <w:t xml:space="preserve"> 3</w:t>
+            <w:r>
+              <w:t>Miembro 3</w:t>
             </w:r>
           </w:p>
         </w:tc>
@@ -1697,13 +1259,8 @@
             <w:pPr>
               <w:jc w:val="center"/>
             </w:pPr>
-            <w:proofErr w:type="spellStart"/>
-            <w:r>
-              <w:t>Miembro</w:t>
-            </w:r>
-            <w:proofErr w:type="spellEnd"/>
-            <w:r>
-              <w:t xml:space="preserve"> 2</w:t>
+            <w:r>
+              <w:t>Miembro 2</w:t>
             </w:r>
           </w:p>
         </w:tc>
@@ -1724,13 +1281,8 @@
             <w:pPr>
               <w:jc w:val="center"/>
             </w:pPr>
-            <w:proofErr w:type="spellStart"/>
-            <w:r>
-              <w:t>Miembro</w:t>
-            </w:r>
-            <w:proofErr w:type="spellEnd"/>
-            <w:r>
-              <w:t xml:space="preserve"> 3</w:t>
+            <w:r>
+              <w:t>Miembro 3</w:t>
             </w:r>
           </w:p>
         </w:tc>
@@ -1750,13 +1302,8 @@
             <w:pPr>
               <w:jc w:val="center"/>
             </w:pPr>
-            <w:proofErr w:type="spellStart"/>
-            <w:r>
-              <w:t>Miembro</w:t>
-            </w:r>
-            <w:proofErr w:type="spellEnd"/>
-            <w:r>
-              <w:t xml:space="preserve"> 4</w:t>
+            <w:r>
+              <w:t>Miembro 4</w:t>
             </w:r>
           </w:p>
         </w:tc>
@@ -1795,13 +1342,8 @@
             <w:pPr>
               <w:jc w:val="center"/>
             </w:pPr>
-            <w:proofErr w:type="spellStart"/>
-            <w:r>
-              <w:t>Votación</w:t>
-            </w:r>
-            <w:proofErr w:type="spellEnd"/>
-            <w:r>
-              <w:t xml:space="preserve"> 1</w:t>
+            <w:r>
+              <w:t>Votación 1</w:t>
             </w:r>
           </w:p>
         </w:tc>
@@ -1928,13 +1470,8 @@
             <w:pPr>
               <w:jc w:val="center"/>
             </w:pPr>
-            <w:proofErr w:type="spellStart"/>
-            <w:r>
-              <w:t>Votación</w:t>
-            </w:r>
-            <w:proofErr w:type="spellEnd"/>
-            <w:r>
-              <w:t xml:space="preserve"> 2</w:t>
+            <w:r>
+              <w:t>Votación 2</w:t>
             </w:r>
           </w:p>
         </w:tc>
@@ -2099,11 +1636,9 @@
             </w:tcMar>
           </w:tcPr>
           <w:p>
-            <w:proofErr w:type="spellStart"/>
             <w:r>
               <w:t>Beneficio</w:t>
             </w:r>
-            <w:proofErr w:type="spellEnd"/>
           </w:p>
         </w:tc>
         <w:tc>
@@ -2153,19 +1688,9 @@
             </w:tcMar>
           </w:tcPr>
           <w:p>
-            <w:proofErr w:type="spellStart"/>
-            <w:r>
-              <w:t>Áreas</w:t>
-            </w:r>
-            <w:proofErr w:type="spellEnd"/>
-            <w:r>
-              <w:t xml:space="preserve"> </w:t>
-            </w:r>
-            <w:proofErr w:type="spellStart"/>
-            <w:r>
-              <w:t>afectadas</w:t>
-            </w:r>
-            <w:proofErr w:type="spellEnd"/>
+            <w:r>
+              <w:t>Áreas afectadas</w:t>
+            </w:r>
           </w:p>
         </w:tc>
         <w:tc>
@@ -2189,38 +1714,18 @@
               <w:t xml:space="preserve"> </w:t>
             </w:r>
             <w:r>
-              <w:t xml:space="preserve">- </w:t>
-            </w:r>
-            <w:proofErr w:type="spellStart"/>
-            <w:r>
-              <w:t>Módulo</w:t>
-            </w:r>
-            <w:proofErr w:type="spellEnd"/>
-            <w:r>
-              <w:t xml:space="preserve"> de Login</w:t>
-            </w:r>
-          </w:p>
-          <w:p>
-            <w:r>
-              <w:t xml:space="preserve">- Base de Datos de </w:t>
-            </w:r>
-            <w:proofErr w:type="spellStart"/>
-            <w:r>
-              <w:t>Usuarios</w:t>
-            </w:r>
-            <w:proofErr w:type="spellEnd"/>
-          </w:p>
-          <w:p>
-            <w:r>
-              <w:t xml:space="preserve">- </w:t>
-            </w:r>
-            <w:proofErr w:type="spellStart"/>
-            <w:r>
-              <w:t>Seguridad</w:t>
-            </w:r>
-            <w:proofErr w:type="spellEnd"/>
-            <w:r>
-              <w:t xml:space="preserve"> API</w:t>
+              <w:t>- Módulo de Login</w:t>
+            </w:r>
+          </w:p>
+          <w:p>
+            <w:r>
+              <w:lastRenderedPageBreak/>
+              <w:t>- Base de Datos de Usuarios</w:t>
+            </w:r>
+          </w:p>
+          <w:p>
+            <w:r>
+              <w:t>- Seguridad API</w:t>
             </w:r>
           </w:p>
           <w:p/>
@@ -2321,11 +1826,9 @@
             </w:tcMar>
           </w:tcPr>
           <w:p>
-            <w:proofErr w:type="spellStart"/>
             <w:r>
               <w:t>Fecha</w:t>
             </w:r>
-            <w:proofErr w:type="spellEnd"/>
           </w:p>
         </w:tc>
         <w:tc>
@@ -2378,29 +1881,6 @@
               <w:t>Nombre</w:t>
             </w:r>
           </w:p>
-          <w:p>
-            <w:proofErr w:type="spellStart"/>
-            <w:r>
-              <w:t>Evaluación</w:t>
-            </w:r>
-            <w:proofErr w:type="spellEnd"/>
-            <w:r>
-              <w:t xml:space="preserve"> del Cambio </w:t>
-            </w:r>
-            <w:proofErr w:type="spellStart"/>
-            <w:r>
-              <w:t>en</w:t>
-            </w:r>
-            <w:proofErr w:type="spellEnd"/>
-            <w:r>
-              <w:t xml:space="preserve"> </w:t>
-            </w:r>
-            <w:proofErr w:type="spellStart"/>
-            <w:r>
-              <w:t>Seguridad</w:t>
-            </w:r>
-            <w:proofErr w:type="spellEnd"/>
-          </w:p>
         </w:tc>
         <w:tc>
           <w:tcPr>
@@ -2421,6 +1901,9 @@
           <w:p>
             <w:r>
               <w:t xml:space="preserve"> </w:t>
+            </w:r>
+            <w:r>
+              <w:t>Evaluación del Cambio en Seguridad</w:t>
             </w:r>
           </w:p>
         </w:tc>
@@ -2501,13 +1984,8 @@
             </w:tcMar>
           </w:tcPr>
           <w:p>
-            <w:proofErr w:type="spellStart"/>
-            <w:r>
-              <w:t>Viabilidad</w:t>
-            </w:r>
-            <w:proofErr w:type="spellEnd"/>
-            <w:r>
-              <w:t xml:space="preserve"> Técnica</w:t>
+            <w:r>
+              <w:t>Viabilidad Técnica</w:t>
             </w:r>
           </w:p>
         </w:tc>
@@ -2534,55 +2012,7 @@
           </w:p>
           <w:p>
             <w:r>
-              <w:t xml:space="preserve">Alta - Se dispone de la </w:t>
-            </w:r>
-            <w:proofErr w:type="spellStart"/>
-            <w:r>
-              <w:t>tecnología</w:t>
-            </w:r>
-            <w:proofErr w:type="spellEnd"/>
-            <w:r>
-              <w:t xml:space="preserve"> y </w:t>
-            </w:r>
-            <w:proofErr w:type="spellStart"/>
-            <w:r>
-              <w:t>recursos</w:t>
-            </w:r>
-            <w:proofErr w:type="spellEnd"/>
-            <w:r>
-              <w:t xml:space="preserve"> </w:t>
-            </w:r>
-            <w:proofErr w:type="spellStart"/>
-            <w:r>
-              <w:t>necesarios</w:t>
-            </w:r>
-            <w:proofErr w:type="spellEnd"/>
-            <w:r>
-              <w:t xml:space="preserve"> para </w:t>
-            </w:r>
-            <w:proofErr w:type="spellStart"/>
-            <w:r>
-              <w:t>implementar</w:t>
-            </w:r>
-            <w:proofErr w:type="spellEnd"/>
-            <w:r>
-              <w:t xml:space="preserve"> </w:t>
-            </w:r>
-            <w:proofErr w:type="spellStart"/>
-            <w:r>
-              <w:t>autenticación</w:t>
-            </w:r>
-            <w:proofErr w:type="spellEnd"/>
-            <w:r>
-              <w:t xml:space="preserve"> </w:t>
-            </w:r>
-            <w:proofErr w:type="spellStart"/>
-            <w:r>
-              <w:t>en</w:t>
-            </w:r>
-            <w:proofErr w:type="spellEnd"/>
-            <w:r>
-              <w:t xml:space="preserve"> dos pasos.</w:t>
+              <w:t>Alta - Se dispone de la tecnología y recursos necesarios para implementar autenticación en dos pasos.</w:t>
             </w:r>
           </w:p>
           <w:p/>
@@ -2608,11 +2038,9 @@
             </w:tcMar>
           </w:tcPr>
           <w:p>
-            <w:proofErr w:type="spellStart"/>
             <w:r>
               <w:t>Decisión</w:t>
             </w:r>
-            <w:proofErr w:type="spellEnd"/>
           </w:p>
         </w:tc>
         <w:tc>
@@ -2637,61 +2065,8 @@
             </w:r>
           </w:p>
           <w:p>
-            <w:proofErr w:type="spellStart"/>
-            <w:r>
-              <w:t>Aprobado</w:t>
-            </w:r>
-            <w:proofErr w:type="spellEnd"/>
-            <w:r>
-              <w:t xml:space="preserve"> - El </w:t>
-            </w:r>
-            <w:proofErr w:type="spellStart"/>
-            <w:r>
-              <w:t>cambio</w:t>
-            </w:r>
-            <w:proofErr w:type="spellEnd"/>
-            <w:r>
-              <w:t xml:space="preserve"> se </w:t>
-            </w:r>
-            <w:proofErr w:type="spellStart"/>
-            <w:r>
-              <w:t>implementará</w:t>
-            </w:r>
-            <w:proofErr w:type="spellEnd"/>
-            <w:r>
-              <w:t xml:space="preserve"> </w:t>
-            </w:r>
-            <w:proofErr w:type="spellStart"/>
-            <w:r>
-              <w:t>en</w:t>
-            </w:r>
-            <w:proofErr w:type="spellEnd"/>
-            <w:r>
-              <w:t xml:space="preserve"> la </w:t>
-            </w:r>
-            <w:proofErr w:type="spellStart"/>
-            <w:r>
-              <w:t>siguiente</w:t>
-            </w:r>
-            <w:proofErr w:type="spellEnd"/>
-            <w:r>
-              <w:t xml:space="preserve"> </w:t>
-            </w:r>
-            <w:proofErr w:type="spellStart"/>
-            <w:r>
-              <w:t>versión</w:t>
-            </w:r>
-            <w:proofErr w:type="spellEnd"/>
-            <w:r>
-              <w:t xml:space="preserve"> del </w:t>
-            </w:r>
-            <w:proofErr w:type="spellStart"/>
-            <w:r>
-              <w:t>sistema</w:t>
-            </w:r>
-            <w:proofErr w:type="spellEnd"/>
-            <w:r>
-              <w:t>.</w:t>
+            <w:r>
+              <w:t>Aprobado - El cambio se implementará en la siguiente versión del sistema.</w:t>
             </w:r>
           </w:p>
           <w:p/>
@@ -2792,11 +2167,9 @@
             </w:tcMar>
           </w:tcPr>
           <w:p>
-            <w:proofErr w:type="spellStart"/>
             <w:r>
               <w:t>Fecha</w:t>
             </w:r>
-            <w:proofErr w:type="spellEnd"/>
           </w:p>
         </w:tc>
         <w:tc>
@@ -2849,29 +2222,6 @@
               <w:t>Nombre</w:t>
             </w:r>
           </w:p>
-          <w:p>
-            <w:proofErr w:type="spellStart"/>
-            <w:r>
-              <w:t>Planificación</w:t>
-            </w:r>
-            <w:proofErr w:type="spellEnd"/>
-            <w:r>
-              <w:t xml:space="preserve"> del Cambio </w:t>
-            </w:r>
-            <w:proofErr w:type="spellStart"/>
-            <w:r>
-              <w:t>en</w:t>
-            </w:r>
-            <w:proofErr w:type="spellEnd"/>
-            <w:r>
-              <w:t xml:space="preserve"> </w:t>
-            </w:r>
-            <w:proofErr w:type="spellStart"/>
-            <w:r>
-              <w:t>Seguridad</w:t>
-            </w:r>
-            <w:proofErr w:type="spellEnd"/>
-          </w:p>
         </w:tc>
         <w:tc>
           <w:tcPr>
@@ -2892,6 +2242,9 @@
           <w:p>
             <w:r>
               <w:t xml:space="preserve"> </w:t>
+            </w:r>
+            <w:r>
+              <w:t>Planificación del Cambio en Seguridad</w:t>
             </w:r>
           </w:p>
         </w:tc>
@@ -2980,11 +2333,9 @@
             </w:tcMar>
           </w:tcPr>
           <w:p>
-            <w:proofErr w:type="spellStart"/>
             <w:r>
               <w:t>Actividades</w:t>
             </w:r>
-            <w:proofErr w:type="spellEnd"/>
           </w:p>
         </w:tc>
         <w:tc>
@@ -3008,67 +2359,23 @@
               <w:t xml:space="preserve"> </w:t>
             </w:r>
             <w:r>
-              <w:t xml:space="preserve">1. </w:t>
-            </w:r>
-            <w:proofErr w:type="spellStart"/>
-            <w:r>
-              <w:t>Análisis</w:t>
-            </w:r>
-            <w:proofErr w:type="spellEnd"/>
-            <w:r>
-              <w:t xml:space="preserve"> de </w:t>
-            </w:r>
-            <w:proofErr w:type="spellStart"/>
-            <w:r>
-              <w:t>requisitos</w:t>
-            </w:r>
-            <w:proofErr w:type="spellEnd"/>
-          </w:p>
-          <w:p>
-            <w:r>
-              <w:t xml:space="preserve">2. </w:t>
-            </w:r>
-            <w:proofErr w:type="spellStart"/>
-            <w:r>
-              <w:t>Implementación</w:t>
-            </w:r>
-            <w:proofErr w:type="spellEnd"/>
-            <w:r>
-              <w:t xml:space="preserve"> del </w:t>
-            </w:r>
-            <w:proofErr w:type="spellStart"/>
-            <w:r>
-              <w:t>código</w:t>
-            </w:r>
-            <w:proofErr w:type="spellEnd"/>
-          </w:p>
-          <w:p>
-            <w:r>
-              <w:t xml:space="preserve">3. </w:t>
-            </w:r>
-            <w:proofErr w:type="spellStart"/>
-            <w:r>
-              <w:t>Pruebas</w:t>
-            </w:r>
-            <w:proofErr w:type="spellEnd"/>
-            <w:r>
-              <w:t xml:space="preserve"> de </w:t>
-            </w:r>
-            <w:proofErr w:type="spellStart"/>
-            <w:r>
-              <w:t>seguridad</w:t>
-            </w:r>
-            <w:proofErr w:type="spellEnd"/>
-          </w:p>
-          <w:p>
-            <w:r>
-              <w:t xml:space="preserve">4. </w:t>
-            </w:r>
-            <w:proofErr w:type="spellStart"/>
-            <w:r>
-              <w:t>Despliegue</w:t>
-            </w:r>
-            <w:proofErr w:type="spellEnd"/>
+              <w:t>1. Análisis de requisitos</w:t>
+            </w:r>
+          </w:p>
+          <w:p>
+            <w:r>
+              <w:t>2. Implementación del código</w:t>
+            </w:r>
+          </w:p>
+          <w:p>
+            <w:r>
+              <w:t>3. Pruebas de seguridad</w:t>
+            </w:r>
+          </w:p>
+          <w:p>
+            <w:r>
+              <w:t>4. Despliegue</w:t>
+            </w:r>
           </w:p>
           <w:p/>
         </w:tc>
@@ -3093,11 +2400,9 @@
             </w:tcMar>
           </w:tcPr>
           <w:p>
-            <w:proofErr w:type="spellStart"/>
             <w:r>
               <w:t>Responsable</w:t>
             </w:r>
-            <w:proofErr w:type="spellEnd"/>
           </w:p>
         </w:tc>
         <w:tc>
@@ -3222,11 +2527,9 @@
             </w:tcMar>
           </w:tcPr>
           <w:p>
-            <w:proofErr w:type="spellStart"/>
             <w:r>
               <w:t>Fecha</w:t>
             </w:r>
-            <w:proofErr w:type="spellEnd"/>
           </w:p>
         </w:tc>
         <w:tc>
@@ -3279,29 +2582,6 @@
               <w:t>Nombre</w:t>
             </w:r>
           </w:p>
-          <w:p>
-            <w:proofErr w:type="spellStart"/>
-            <w:r>
-              <w:t>Ejecución</w:t>
-            </w:r>
-            <w:proofErr w:type="spellEnd"/>
-            <w:r>
-              <w:t xml:space="preserve"> del Cambio </w:t>
-            </w:r>
-            <w:proofErr w:type="spellStart"/>
-            <w:r>
-              <w:t>en</w:t>
-            </w:r>
-            <w:proofErr w:type="spellEnd"/>
-            <w:r>
-              <w:t xml:space="preserve"> </w:t>
-            </w:r>
-            <w:proofErr w:type="spellStart"/>
-            <w:r>
-              <w:t>Seguridad</w:t>
-            </w:r>
-            <w:proofErr w:type="spellEnd"/>
-          </w:p>
         </w:tc>
         <w:tc>
           <w:tcPr>
@@ -3322,6 +2602,9 @@
           <w:p>
             <w:r>
               <w:t xml:space="preserve"> </w:t>
+            </w:r>
+            <w:r>
+              <w:t>Ejecución del Cambio en Seguridad</w:t>
             </w:r>
           </w:p>
         </w:tc>
@@ -3410,19 +2693,9 @@
             </w:tcMar>
           </w:tcPr>
           <w:p>
-            <w:proofErr w:type="spellStart"/>
-            <w:r>
-              <w:t>Tareas</w:t>
-            </w:r>
-            <w:proofErr w:type="spellEnd"/>
-            <w:r>
-              <w:t xml:space="preserve"> </w:t>
-            </w:r>
-            <w:proofErr w:type="spellStart"/>
-            <w:r>
-              <w:t>Realizadas</w:t>
-            </w:r>
-            <w:proofErr w:type="spellEnd"/>
+            <w:r>
+              <w:t>Tareas Realizadas</w:t>
+            </w:r>
           </w:p>
         </w:tc>
         <w:tc>
@@ -3443,23 +2716,7 @@
           </w:tcPr>
           <w:p>
             <w:r>
-              <w:t xml:space="preserve">1. </w:t>
-            </w:r>
-            <w:proofErr w:type="spellStart"/>
-            <w:r>
-              <w:t>Implementación</w:t>
-            </w:r>
-            <w:proofErr w:type="spellEnd"/>
-            <w:r>
-              <w:t xml:space="preserve"> de </w:t>
-            </w:r>
-            <w:proofErr w:type="spellStart"/>
-            <w:r>
-              <w:t>autenticación</w:t>
-            </w:r>
-            <w:proofErr w:type="spellEnd"/>
-            <w:r>
-              <w:t xml:space="preserve"> multifactor</w:t>
+              <w:t>1. Implementación de autenticación multifactor</w:t>
             </w:r>
           </w:p>
           <w:p>
@@ -3469,21 +2726,8 @@
               </w:tabs>
             </w:pPr>
             <w:r>
-              <w:t xml:space="preserve">2. </w:t>
-            </w:r>
-            <w:proofErr w:type="spellStart"/>
-            <w:r>
-              <w:t>Pruebas</w:t>
-            </w:r>
-            <w:proofErr w:type="spellEnd"/>
-            <w:r>
-              <w:t xml:space="preserve"> de </w:t>
-            </w:r>
-            <w:proofErr w:type="spellStart"/>
-            <w:r>
-              <w:t>validación</w:t>
-            </w:r>
-            <w:proofErr w:type="spellEnd"/>
+              <w:t>2. Pruebas de validación</w:t>
+            </w:r>
           </w:p>
           <w:p>
             <w:pPr>
@@ -3492,21 +2736,8 @@
               </w:tabs>
             </w:pPr>
             <w:r>
-              <w:t xml:space="preserve">3. </w:t>
-            </w:r>
-            <w:proofErr w:type="spellStart"/>
-            <w:r>
-              <w:t>Integración</w:t>
-            </w:r>
-            <w:proofErr w:type="spellEnd"/>
-            <w:r>
-              <w:t xml:space="preserve"> con API de </w:t>
-            </w:r>
-            <w:proofErr w:type="spellStart"/>
-            <w:r>
-              <w:t>Seguridad</w:t>
-            </w:r>
-            <w:proofErr w:type="spellEnd"/>
+              <w:t>3. Integración con API de Seguridad</w:t>
+            </w:r>
           </w:p>
           <w:p/>
         </w:tc>
@@ -3532,7 +2763,6 @@
           </w:tcPr>
           <w:p>
             <w:r>
-              <w:lastRenderedPageBreak/>
               <w:t>Estado</w:t>
             </w:r>
           </w:p>
@@ -3557,11 +2787,9 @@
             <w:r>
               <w:t xml:space="preserve"> </w:t>
             </w:r>
-            <w:proofErr w:type="spellStart"/>
             <w:r>
               <w:t>Completado</w:t>
             </w:r>
-            <w:proofErr w:type="spellEnd"/>
           </w:p>
         </w:tc>
       </w:tr>
@@ -3660,11 +2888,9 @@
             </w:tcMar>
           </w:tcPr>
           <w:p>
-            <w:proofErr w:type="spellStart"/>
             <w:r>
               <w:t>Fecha</w:t>
             </w:r>
-            <w:proofErr w:type="spellEnd"/>
           </w:p>
         </w:tc>
         <w:tc>
@@ -3713,11 +2939,9 @@
             </w:tcMar>
           </w:tcPr>
           <w:p>
-            <w:proofErr w:type="spellStart"/>
             <w:r>
               <w:t>Cliente</w:t>
             </w:r>
-            <w:proofErr w:type="spellEnd"/>
           </w:p>
           <w:p>
             <w:r>
@@ -3783,6 +3007,7 @@
                 <w:bCs/>
                 <w:lang w:val="es-ES"/>
               </w:rPr>
+              <w:lastRenderedPageBreak/>
               <w:t>Notificar el cliente</w:t>
             </w:r>
           </w:p>
@@ -3808,11 +3033,9 @@
             </w:tcMar>
           </w:tcPr>
           <w:p>
-            <w:proofErr w:type="spellStart"/>
             <w:r>
               <w:t>Contacto</w:t>
             </w:r>
-            <w:proofErr w:type="spellEnd"/>
           </w:p>
         </w:tc>
         <w:tc>
@@ -3862,19 +3085,9 @@
             </w:tcMar>
           </w:tcPr>
           <w:p>
-            <w:proofErr w:type="spellStart"/>
-            <w:r>
-              <w:t>Descripción</w:t>
-            </w:r>
-            <w:proofErr w:type="spellEnd"/>
-            <w:r>
-              <w:t xml:space="preserve"> del </w:t>
-            </w:r>
-            <w:proofErr w:type="spellStart"/>
-            <w:r>
-              <w:t>cambio</w:t>
-            </w:r>
-            <w:proofErr w:type="spellEnd"/>
+            <w:r>
+              <w:t>Descripción del cambio</w:t>
+            </w:r>
           </w:p>
         </w:tc>
         <w:tc>
@@ -3898,39 +3111,7 @@
               <w:t xml:space="preserve"> </w:t>
             </w:r>
             <w:r>
-              <w:t xml:space="preserve">Se ha </w:t>
-            </w:r>
-            <w:proofErr w:type="spellStart"/>
-            <w:r>
-              <w:t>implementado</w:t>
-            </w:r>
-            <w:proofErr w:type="spellEnd"/>
-            <w:r>
-              <w:t xml:space="preserve"> </w:t>
-            </w:r>
-            <w:proofErr w:type="spellStart"/>
-            <w:r>
-              <w:t>autenticación</w:t>
-            </w:r>
-            <w:proofErr w:type="spellEnd"/>
-            <w:r>
-              <w:t xml:space="preserve"> multifactor para </w:t>
-            </w:r>
-            <w:proofErr w:type="spellStart"/>
-            <w:r>
-              <w:t>mejorar</w:t>
-            </w:r>
-            <w:proofErr w:type="spellEnd"/>
-            <w:r>
-              <w:t xml:space="preserve"> la </w:t>
-            </w:r>
-            <w:proofErr w:type="spellStart"/>
-            <w:r>
-              <w:t>seguridad</w:t>
-            </w:r>
-            <w:proofErr w:type="spellEnd"/>
-            <w:r>
-              <w:t xml:space="preserve"> del login.</w:t>
+              <w:t>Se ha implementado autenticación multifactor para mejorar la seguridad del login.</w:t>
             </w:r>
           </w:p>
           <w:p/>
@@ -3958,17 +3139,8 @@
           <w:color w:val="auto"/>
           <w:lang w:val="es-ES"/>
         </w:rPr>
-        <w:t xml:space="preserve"> en el Requisito Funcional de </w:t>
+        <w:t xml:space="preserve"> en el Requisito Funcional de Login</w:t>
       </w:r>
-      <w:proofErr w:type="spellStart"/>
-      <w:r>
-        <w:rPr>
-          <w:color w:val="auto"/>
-          <w:lang w:val="es-ES"/>
-        </w:rPr>
-        <w:t>Login</w:t>
-      </w:r>
-      <w:proofErr w:type="spellEnd"/>
     </w:p>
     <w:p>
       <w:pPr>
@@ -4065,11 +3237,9 @@
             </w:tcMar>
           </w:tcPr>
           <w:p>
-            <w:proofErr w:type="spellStart"/>
             <w:r>
               <w:t>Fecha</w:t>
             </w:r>
-            <w:proofErr w:type="spellEnd"/>
           </w:p>
         </w:tc>
         <w:tc>
@@ -4122,29 +3292,6 @@
               <w:t>Nombre</w:t>
             </w:r>
           </w:p>
-          <w:p>
-            <w:proofErr w:type="spellStart"/>
-            <w:r>
-              <w:t>Implementación</w:t>
-            </w:r>
-            <w:proofErr w:type="spellEnd"/>
-            <w:r>
-              <w:t xml:space="preserve"> de Aviso de </w:t>
-            </w:r>
-            <w:proofErr w:type="spellStart"/>
-            <w:r>
-              <w:t>Cambios</w:t>
-            </w:r>
-            <w:proofErr w:type="spellEnd"/>
-            <w:r>
-              <w:t xml:space="preserve"> </w:t>
-            </w:r>
-            <w:proofErr w:type="spellStart"/>
-            <w:r>
-              <w:t>Climáticos</w:t>
-            </w:r>
-            <w:proofErr w:type="spellEnd"/>
-          </w:p>
         </w:tc>
         <w:tc>
           <w:tcPr>
@@ -4165,6 +3312,9 @@
           <w:p>
             <w:r>
               <w:t xml:space="preserve"> </w:t>
+            </w:r>
+            <w:r>
+              <w:t>Implementación de Aviso de Cambios Climáticos</w:t>
             </w:r>
           </w:p>
         </w:tc>
@@ -4197,31 +3347,13 @@
                 <w:bCs/>
               </w:rPr>
             </w:pPr>
-            <w:proofErr w:type="spellStart"/>
             <w:r>
               <w:rPr>
                 <w:b/>
                 <w:bCs/>
               </w:rPr>
-              <w:t>Recepción</w:t>
-            </w:r>
-            <w:proofErr w:type="spellEnd"/>
-            <w:r>
-              <w:rPr>
-                <w:b/>
-                <w:bCs/>
-              </w:rPr>
-              <w:t xml:space="preserve"> del </w:t>
-            </w:r>
-            <w:proofErr w:type="spellStart"/>
-            <w:r>
-              <w:rPr>
-                <w:b/>
-                <w:bCs/>
-              </w:rPr>
-              <w:t>problema</w:t>
-            </w:r>
-            <w:proofErr w:type="spellEnd"/>
+              <w:t>Recepción del problema</w:t>
+            </w:r>
           </w:p>
         </w:tc>
       </w:tr>
@@ -4245,27 +3377,9 @@
             </w:tcMar>
           </w:tcPr>
           <w:p>
-            <w:proofErr w:type="spellStart"/>
-            <w:r>
-              <w:t>Situación</w:t>
-            </w:r>
-            <w:proofErr w:type="spellEnd"/>
-            <w:r>
-              <w:t xml:space="preserve"> </w:t>
-            </w:r>
-            <w:proofErr w:type="spellStart"/>
-            <w:r>
-              <w:t>en</w:t>
-            </w:r>
-            <w:proofErr w:type="spellEnd"/>
-            <w:r>
-              <w:t xml:space="preserve"> la que se </w:t>
-            </w:r>
-            <w:proofErr w:type="spellStart"/>
-            <w:r>
-              <w:t>detecta</w:t>
-            </w:r>
-            <w:proofErr w:type="spellEnd"/>
+            <w:r>
+              <w:t>Situación en la que se detecta</w:t>
+            </w:r>
           </w:p>
         </w:tc>
         <w:tc>
@@ -4285,101 +3399,8 @@
             </w:tcMar>
           </w:tcPr>
           <w:p>
-            <w:proofErr w:type="spellStart"/>
-            <w:r>
-              <w:t>Actualmente</w:t>
-            </w:r>
-            <w:proofErr w:type="spellEnd"/>
-            <w:r>
-              <w:t xml:space="preserve">, </w:t>
-            </w:r>
-            <w:proofErr w:type="spellStart"/>
-            <w:r>
-              <w:t>el</w:t>
-            </w:r>
-            <w:proofErr w:type="spellEnd"/>
-            <w:r>
-              <w:t xml:space="preserve"> </w:t>
-            </w:r>
-            <w:proofErr w:type="spellStart"/>
-            <w:r>
-              <w:t>sistema</w:t>
-            </w:r>
-            <w:proofErr w:type="spellEnd"/>
-            <w:r>
-              <w:t xml:space="preserve"> no </w:t>
-            </w:r>
-            <w:proofErr w:type="spellStart"/>
-            <w:r>
-              <w:t>proporciona</w:t>
-            </w:r>
-            <w:proofErr w:type="spellEnd"/>
-            <w:r>
-              <w:t xml:space="preserve"> </w:t>
-            </w:r>
-            <w:proofErr w:type="spellStart"/>
-            <w:r>
-              <w:t>alertas</w:t>
-            </w:r>
-            <w:proofErr w:type="spellEnd"/>
-            <w:r>
-              <w:t xml:space="preserve"> </w:t>
-            </w:r>
-            <w:proofErr w:type="spellStart"/>
-            <w:r>
-              <w:t>sobre</w:t>
-            </w:r>
-            <w:proofErr w:type="spellEnd"/>
-            <w:r>
-              <w:t xml:space="preserve"> </w:t>
-            </w:r>
-            <w:proofErr w:type="spellStart"/>
-            <w:r>
-              <w:t>cambios</w:t>
-            </w:r>
-            <w:proofErr w:type="spellEnd"/>
-            <w:r>
-              <w:t xml:space="preserve"> </w:t>
-            </w:r>
-            <w:proofErr w:type="spellStart"/>
-            <w:r>
-              <w:t>climáticos</w:t>
-            </w:r>
-            <w:proofErr w:type="spellEnd"/>
-            <w:r>
-              <w:t xml:space="preserve"> </w:t>
-            </w:r>
-            <w:proofErr w:type="spellStart"/>
-            <w:r>
-              <w:t>repentinos</w:t>
-            </w:r>
-            <w:proofErr w:type="spellEnd"/>
-            <w:r>
-              <w:t xml:space="preserve">, lo que </w:t>
-            </w:r>
-            <w:proofErr w:type="spellStart"/>
-            <w:r>
-              <w:t>puede</w:t>
-            </w:r>
-            <w:proofErr w:type="spellEnd"/>
-            <w:r>
-              <w:t xml:space="preserve"> </w:t>
-            </w:r>
-            <w:proofErr w:type="spellStart"/>
-            <w:r>
-              <w:t>afectar</w:t>
-            </w:r>
-            <w:proofErr w:type="spellEnd"/>
-            <w:r>
-              <w:t xml:space="preserve"> la </w:t>
-            </w:r>
-            <w:proofErr w:type="spellStart"/>
-            <w:r>
-              <w:t>seguridad</w:t>
-            </w:r>
-            <w:proofErr w:type="spellEnd"/>
-            <w:r>
-              <w:t xml:space="preserve"> del conductor.</w:t>
+            <w:r>
+              <w:t>Actualmente, el sistema no proporciona alertas sobre cambios climáticos repentinos, lo que puede afectar la seguridad del conductor.</w:t>
             </w:r>
           </w:p>
         </w:tc>
@@ -4404,11 +3425,9 @@
             </w:tcMar>
           </w:tcPr>
           <w:p>
-            <w:proofErr w:type="spellStart"/>
             <w:r>
               <w:t>Descripción</w:t>
             </w:r>
-            <w:proofErr w:type="spellEnd"/>
           </w:p>
         </w:tc>
         <w:tc>
@@ -4429,183 +3448,7 @@
           </w:tcPr>
           <w:p>
             <w:r>
-              <w:t xml:space="preserve">Se </w:t>
-            </w:r>
-            <w:proofErr w:type="spellStart"/>
-            <w:r>
-              <w:t>requiere</w:t>
-            </w:r>
-            <w:proofErr w:type="spellEnd"/>
-            <w:r>
-              <w:t xml:space="preserve"> la </w:t>
-            </w:r>
-            <w:proofErr w:type="spellStart"/>
-            <w:r>
-              <w:t>integración</w:t>
-            </w:r>
-            <w:proofErr w:type="spellEnd"/>
-            <w:r>
-              <w:t xml:space="preserve"> de un </w:t>
-            </w:r>
-            <w:proofErr w:type="spellStart"/>
-            <w:r>
-              <w:t>sistema</w:t>
-            </w:r>
-            <w:proofErr w:type="spellEnd"/>
-            <w:r>
-              <w:t xml:space="preserve"> de </w:t>
-            </w:r>
-            <w:proofErr w:type="spellStart"/>
-            <w:r>
-              <w:t>notificación</w:t>
-            </w:r>
-            <w:proofErr w:type="spellEnd"/>
-            <w:r>
-              <w:t xml:space="preserve"> </w:t>
-            </w:r>
-            <w:proofErr w:type="spellStart"/>
-            <w:r>
-              <w:t>en</w:t>
-            </w:r>
-            <w:proofErr w:type="spellEnd"/>
-            <w:r>
-              <w:t xml:space="preserve"> </w:t>
-            </w:r>
-            <w:proofErr w:type="spellStart"/>
-            <w:r>
-              <w:t>tiempo</w:t>
-            </w:r>
-            <w:proofErr w:type="spellEnd"/>
-            <w:r>
-              <w:t xml:space="preserve"> real que </w:t>
-            </w:r>
-            <w:proofErr w:type="spellStart"/>
-            <w:r>
-              <w:t>alerte</w:t>
-            </w:r>
-            <w:proofErr w:type="spellEnd"/>
-            <w:r>
-              <w:t xml:space="preserve"> </w:t>
-            </w:r>
-            <w:proofErr w:type="spellStart"/>
-            <w:r>
-              <w:t>sobre</w:t>
-            </w:r>
-            <w:proofErr w:type="spellEnd"/>
-            <w:r>
-              <w:t xml:space="preserve"> </w:t>
-            </w:r>
-            <w:proofErr w:type="spellStart"/>
-            <w:r>
-              <w:t>cambios</w:t>
-            </w:r>
-            <w:proofErr w:type="spellEnd"/>
-            <w:r>
-              <w:t xml:space="preserve"> </w:t>
-            </w:r>
-            <w:proofErr w:type="spellStart"/>
-            <w:r>
-              <w:t>climáticos</w:t>
-            </w:r>
-            <w:proofErr w:type="spellEnd"/>
-            <w:r>
-              <w:t xml:space="preserve"> </w:t>
-            </w:r>
-            <w:proofErr w:type="spellStart"/>
-            <w:r>
-              <w:t>adversos</w:t>
-            </w:r>
-            <w:proofErr w:type="spellEnd"/>
-            <w:r>
-              <w:t xml:space="preserve"> </w:t>
-            </w:r>
-            <w:proofErr w:type="spellStart"/>
-            <w:r>
-              <w:t>en</w:t>
-            </w:r>
-            <w:proofErr w:type="spellEnd"/>
-            <w:r>
-              <w:t xml:space="preserve"> la </w:t>
-            </w:r>
-            <w:proofErr w:type="spellStart"/>
-            <w:r>
-              <w:t>ruta</w:t>
-            </w:r>
-            <w:proofErr w:type="spellEnd"/>
-            <w:r>
-              <w:t xml:space="preserve"> del conductor. La </w:t>
-            </w:r>
-            <w:proofErr w:type="spellStart"/>
-            <w:r>
-              <w:t>información</w:t>
-            </w:r>
-            <w:proofErr w:type="spellEnd"/>
-            <w:r>
-              <w:t xml:space="preserve"> se </w:t>
-            </w:r>
-            <w:proofErr w:type="spellStart"/>
-            <w:r>
-              <w:t>basará</w:t>
-            </w:r>
-            <w:proofErr w:type="spellEnd"/>
-            <w:r>
-              <w:t xml:space="preserve"> </w:t>
-            </w:r>
-            <w:proofErr w:type="spellStart"/>
-            <w:r>
-              <w:t>en</w:t>
-            </w:r>
-            <w:proofErr w:type="spellEnd"/>
-            <w:r>
-              <w:t xml:space="preserve"> </w:t>
-            </w:r>
-            <w:proofErr w:type="spellStart"/>
-            <w:r>
-              <w:t>servicios</w:t>
-            </w:r>
-            <w:proofErr w:type="spellEnd"/>
-            <w:r>
-              <w:t xml:space="preserve"> </w:t>
-            </w:r>
-            <w:proofErr w:type="spellStart"/>
-            <w:r>
-              <w:t>meteorológicos</w:t>
-            </w:r>
-            <w:proofErr w:type="spellEnd"/>
-            <w:r>
-              <w:t xml:space="preserve"> </w:t>
-            </w:r>
-            <w:proofErr w:type="spellStart"/>
-            <w:r>
-              <w:t>en</w:t>
-            </w:r>
-            <w:proofErr w:type="spellEnd"/>
-            <w:r>
-              <w:t xml:space="preserve"> </w:t>
-            </w:r>
-            <w:proofErr w:type="spellStart"/>
-            <w:r>
-              <w:t>línea</w:t>
-            </w:r>
-            <w:proofErr w:type="spellEnd"/>
-            <w:r>
-              <w:t xml:space="preserve"> y </w:t>
-            </w:r>
-            <w:proofErr w:type="spellStart"/>
-            <w:r>
-              <w:t>sensores</w:t>
-            </w:r>
-            <w:proofErr w:type="spellEnd"/>
-            <w:r>
-              <w:t xml:space="preserve"> del </w:t>
-            </w:r>
-            <w:proofErr w:type="spellStart"/>
-            <w:r>
-              <w:t>vehículo</w:t>
-            </w:r>
-            <w:proofErr w:type="spellEnd"/>
-            <w:r>
-              <w:t>.</w:t>
+              <w:t>Se requiere la integración de un sistema de notificación en tiempo real que alerte sobre cambios climáticos adversos en la ruta del conductor. La información se basará en servicios meteorológicos en línea y sensores del vehículo.</w:t>
             </w:r>
           </w:p>
           <w:p/>
@@ -4638,13 +3481,8 @@
           </w:p>
           <w:p>
             <w:r>
-              <w:t xml:space="preserve">Nombre </w:t>
-            </w:r>
-            <w:proofErr w:type="spellStart"/>
-            <w:r>
-              <w:t>Cliente</w:t>
-            </w:r>
-            <w:proofErr w:type="spellEnd"/>
+              <w:t>Nombre Cliente</w:t>
+            </w:r>
           </w:p>
         </w:tc>
         <w:tc>
@@ -4713,13 +3551,8 @@
           </w:tcPr>
           <w:p>
             <w:r>
-              <w:t xml:space="preserve">Nombre </w:t>
-            </w:r>
-            <w:proofErr w:type="spellStart"/>
-            <w:r>
-              <w:t>Cliente</w:t>
-            </w:r>
-            <w:proofErr w:type="spellEnd"/>
+              <w:t>Nombre Cliente</w:t>
+            </w:r>
           </w:p>
         </w:tc>
         <w:tc>
@@ -4778,19 +3611,9 @@
             </w:tcMar>
           </w:tcPr>
           <w:p>
-            <w:proofErr w:type="spellStart"/>
-            <w:r>
-              <w:t>Contacto</w:t>
-            </w:r>
-            <w:proofErr w:type="spellEnd"/>
-            <w:r>
-              <w:t xml:space="preserve"> </w:t>
-            </w:r>
-            <w:proofErr w:type="spellStart"/>
-            <w:r>
-              <w:t>Cliente</w:t>
-            </w:r>
-            <w:proofErr w:type="spellEnd"/>
+            <w:r>
+              <w:t>Contacto Cliente</w:t>
+            </w:r>
           </w:p>
         </w:tc>
         <w:tc>
@@ -4931,11 +3754,9 @@
             </w:tcMar>
           </w:tcPr>
           <w:p>
-            <w:proofErr w:type="spellStart"/>
             <w:r>
               <w:t>Fecha</w:t>
             </w:r>
-            <w:proofErr w:type="spellEnd"/>
           </w:p>
         </w:tc>
         <w:tc>
@@ -4996,45 +3817,6 @@
               <w:t>Nombre</w:t>
             </w:r>
           </w:p>
-          <w:p>
-            <w:proofErr w:type="spellStart"/>
-            <w:r>
-              <w:t>Asignación</w:t>
-            </w:r>
-            <w:proofErr w:type="spellEnd"/>
-            <w:r>
-              <w:t xml:space="preserve"> de </w:t>
-            </w:r>
-            <w:proofErr w:type="spellStart"/>
-            <w:r>
-              <w:t>Responsables</w:t>
-            </w:r>
-            <w:proofErr w:type="spellEnd"/>
-            <w:r>
-              <w:t xml:space="preserve"> para </w:t>
-            </w:r>
-            <w:proofErr w:type="spellStart"/>
-            <w:r>
-              <w:t>Avisos</w:t>
-            </w:r>
-            <w:proofErr w:type="spellEnd"/>
-            <w:r>
-              <w:t xml:space="preserve"> de </w:t>
-            </w:r>
-            <w:proofErr w:type="spellStart"/>
-            <w:r>
-              <w:t>Cambios</w:t>
-            </w:r>
-            <w:proofErr w:type="spellEnd"/>
-            <w:r>
-              <w:t xml:space="preserve"> </w:t>
-            </w:r>
-            <w:proofErr w:type="spellStart"/>
-            <w:r>
-              <w:t>Climáticos</w:t>
-            </w:r>
-            <w:proofErr w:type="spellEnd"/>
-          </w:p>
         </w:tc>
         <w:tc>
           <w:tcPr>
@@ -5055,6 +3837,9 @@
           <w:p>
             <w:r>
               <w:t xml:space="preserve"> </w:t>
+            </w:r>
+            <w:r>
+              <w:t>Asignación de Responsables para Avisos de Cambios Climáticos</w:t>
             </w:r>
           </w:p>
         </w:tc>
@@ -5119,11 +3904,9 @@
             </w:tcMar>
           </w:tcPr>
           <w:p>
-            <w:proofErr w:type="spellStart"/>
             <w:r>
               <w:t>Responsable</w:t>
             </w:r>
-            <w:proofErr w:type="spellEnd"/>
           </w:p>
         </w:tc>
         <w:tc>
@@ -5144,13 +3927,8 @@
           </w:tcPr>
           <w:p>
             <w:r>
-              <w:t xml:space="preserve">Alejandro García </w:t>
-            </w:r>
-            <w:proofErr w:type="spellStart"/>
-            <w:r>
-              <w:t>García</w:t>
-            </w:r>
-            <w:proofErr w:type="spellEnd"/>
+              <w:t>Alejandro García García</w:t>
+            </w:r>
           </w:p>
           <w:p/>
         </w:tc>
@@ -5202,15 +3980,7 @@
           </w:tcPr>
           <w:p>
             <w:r>
-              <w:t xml:space="preserve"> </w:t>
-            </w:r>
-            <w:proofErr w:type="spellStart"/>
-            <w:r>
-              <w:t>Desarrollador</w:t>
-            </w:r>
-            <w:proofErr w:type="spellEnd"/>
-            <w:r>
-              <w:t xml:space="preserve"> de Software</w:t>
+              <w:t xml:space="preserve"> Desarrollador de Software</w:t>
             </w:r>
           </w:p>
         </w:tc>
@@ -5321,11 +4091,9 @@
             </w:tcMar>
           </w:tcPr>
           <w:p>
-            <w:proofErr w:type="spellStart"/>
             <w:r>
               <w:t>Fecha</w:t>
             </w:r>
-            <w:proofErr w:type="spellEnd"/>
           </w:p>
         </w:tc>
         <w:tc>
@@ -5379,37 +4147,6 @@
               <w:t>Nombre</w:t>
             </w:r>
           </w:p>
-          <w:p>
-            <w:proofErr w:type="spellStart"/>
-            <w:r>
-              <w:t>Análisis</w:t>
-            </w:r>
-            <w:proofErr w:type="spellEnd"/>
-            <w:r>
-              <w:t xml:space="preserve"> del Cambio </w:t>
-            </w:r>
-            <w:proofErr w:type="spellStart"/>
-            <w:r>
-              <w:t>en</w:t>
-            </w:r>
-            <w:proofErr w:type="spellEnd"/>
-            <w:r>
-              <w:t xml:space="preserve"> Aviso de </w:t>
-            </w:r>
-            <w:proofErr w:type="spellStart"/>
-            <w:r>
-              <w:t>Cambios</w:t>
-            </w:r>
-            <w:proofErr w:type="spellEnd"/>
-            <w:r>
-              <w:t xml:space="preserve"> </w:t>
-            </w:r>
-            <w:proofErr w:type="spellStart"/>
-            <w:r>
-              <w:t>Climáticos</w:t>
-            </w:r>
-            <w:proofErr w:type="spellEnd"/>
-          </w:p>
         </w:tc>
         <w:tc>
           <w:tcPr>
@@ -5430,6 +4167,9 @@
           <w:p>
             <w:r>
               <w:t xml:space="preserve"> </w:t>
+            </w:r>
+            <w:r>
+              <w:t>Análisis del Cambio en Aviso de Cambios Climáticos</w:t>
             </w:r>
           </w:p>
         </w:tc>
@@ -5559,19 +4299,10 @@
             </w:tcMar>
           </w:tcPr>
           <w:p>
-            <w:proofErr w:type="spellStart"/>
-            <w:r>
-              <w:t>Votación</w:t>
-            </w:r>
-            <w:proofErr w:type="spellEnd"/>
-            <w:r>
-              <w:t xml:space="preserve"> de </w:t>
-            </w:r>
-            <w:proofErr w:type="spellStart"/>
-            <w:r>
-              <w:t>costes</w:t>
-            </w:r>
-            <w:proofErr w:type="spellEnd"/>
+            <w:r>
+              <w:lastRenderedPageBreak/>
+              <w:t>Votación de costes</w:t>
+            </w:r>
           </w:p>
         </w:tc>
         <w:tc>
@@ -5614,13 +4345,8 @@
             <w:pPr>
               <w:jc w:val="center"/>
             </w:pPr>
-            <w:proofErr w:type="spellStart"/>
-            <w:r>
-              <w:t>Miembro</w:t>
-            </w:r>
-            <w:proofErr w:type="spellEnd"/>
-            <w:r>
-              <w:t xml:space="preserve"> 3</w:t>
+            <w:r>
+              <w:t>Miembro 3</w:t>
             </w:r>
           </w:p>
         </w:tc>
@@ -5640,13 +4366,8 @@
             <w:pPr>
               <w:jc w:val="center"/>
             </w:pPr>
-            <w:proofErr w:type="spellStart"/>
-            <w:r>
-              <w:t>Miembro</w:t>
-            </w:r>
-            <w:proofErr w:type="spellEnd"/>
-            <w:r>
-              <w:t xml:space="preserve"> 2</w:t>
+            <w:r>
+              <w:t>Miembro 2</w:t>
             </w:r>
           </w:p>
         </w:tc>
@@ -5667,13 +4388,8 @@
             <w:pPr>
               <w:jc w:val="center"/>
             </w:pPr>
-            <w:proofErr w:type="spellStart"/>
-            <w:r>
-              <w:t>Miembro</w:t>
-            </w:r>
-            <w:proofErr w:type="spellEnd"/>
-            <w:r>
-              <w:t xml:space="preserve"> 3</w:t>
+            <w:r>
+              <w:t>Miembro 3</w:t>
             </w:r>
           </w:p>
         </w:tc>
@@ -5693,13 +4409,8 @@
             <w:pPr>
               <w:jc w:val="center"/>
             </w:pPr>
-            <w:proofErr w:type="spellStart"/>
-            <w:r>
-              <w:t>Miembro</w:t>
-            </w:r>
-            <w:proofErr w:type="spellEnd"/>
-            <w:r>
-              <w:t xml:space="preserve"> 4</w:t>
+            <w:r>
+              <w:t>Miembro 4</w:t>
             </w:r>
           </w:p>
         </w:tc>
@@ -5738,13 +4449,8 @@
             <w:pPr>
               <w:jc w:val="center"/>
             </w:pPr>
-            <w:proofErr w:type="spellStart"/>
-            <w:r>
-              <w:t>Votación</w:t>
-            </w:r>
-            <w:proofErr w:type="spellEnd"/>
-            <w:r>
-              <w:t xml:space="preserve"> 1</w:t>
+            <w:r>
+              <w:t>Votación 1</w:t>
             </w:r>
           </w:p>
         </w:tc>
@@ -5871,13 +4577,8 @@
             <w:pPr>
               <w:jc w:val="center"/>
             </w:pPr>
-            <w:proofErr w:type="spellStart"/>
-            <w:r>
-              <w:t>Votación</w:t>
-            </w:r>
-            <w:proofErr w:type="spellEnd"/>
-            <w:r>
-              <w:t xml:space="preserve"> 2</w:t>
+            <w:r>
+              <w:t>Votación 2</w:t>
             </w:r>
           </w:p>
         </w:tc>
@@ -6042,11 +4743,9 @@
             </w:tcMar>
           </w:tcPr>
           <w:p>
-            <w:proofErr w:type="spellStart"/>
             <w:r>
               <w:t>Beneficio</w:t>
             </w:r>
-            <w:proofErr w:type="spellEnd"/>
           </w:p>
         </w:tc>
         <w:tc>
@@ -6096,19 +4795,9 @@
             </w:tcMar>
           </w:tcPr>
           <w:p>
-            <w:proofErr w:type="spellStart"/>
-            <w:r>
-              <w:t>Áreas</w:t>
-            </w:r>
-            <w:proofErr w:type="spellEnd"/>
-            <w:r>
-              <w:t xml:space="preserve"> </w:t>
-            </w:r>
-            <w:proofErr w:type="spellStart"/>
-            <w:r>
-              <w:t>afectadas</w:t>
-            </w:r>
-            <w:proofErr w:type="spellEnd"/>
+            <w:r>
+              <w:t>Áreas afectadas</w:t>
+            </w:r>
           </w:p>
         </w:tc>
         <w:tc>
@@ -6129,57 +4818,18 @@
           </w:tcPr>
           <w:p>
             <w:r>
-              <w:t xml:space="preserve">- </w:t>
-            </w:r>
-            <w:proofErr w:type="spellStart"/>
-            <w:r>
-              <w:t>Módulo</w:t>
-            </w:r>
-            <w:proofErr w:type="spellEnd"/>
-            <w:r>
-              <w:t xml:space="preserve"> de </w:t>
-            </w:r>
-            <w:proofErr w:type="spellStart"/>
-            <w:r>
-              <w:t>Notificaciones</w:t>
-            </w:r>
-            <w:proofErr w:type="spellEnd"/>
-          </w:p>
-          <w:p>
-            <w:r>
-              <w:t xml:space="preserve">- </w:t>
-            </w:r>
-            <w:proofErr w:type="spellStart"/>
-            <w:r>
-              <w:t>Sensores</w:t>
-            </w:r>
-            <w:proofErr w:type="spellEnd"/>
-            <w:r>
-              <w:t xml:space="preserve"> del </w:t>
-            </w:r>
-            <w:proofErr w:type="spellStart"/>
-            <w:r>
-              <w:t>Vehículo</w:t>
-            </w:r>
-            <w:proofErr w:type="spellEnd"/>
-          </w:p>
-          <w:p>
-            <w:r>
-              <w:t xml:space="preserve">- </w:t>
-            </w:r>
-            <w:proofErr w:type="spellStart"/>
-            <w:r>
-              <w:t>Integración</w:t>
-            </w:r>
-            <w:proofErr w:type="spellEnd"/>
-            <w:r>
-              <w:t xml:space="preserve"> con APIs </w:t>
-            </w:r>
-            <w:proofErr w:type="spellStart"/>
-            <w:r>
-              <w:t>Meteorológicas</w:t>
-            </w:r>
-            <w:proofErr w:type="spellEnd"/>
+              <w:t>- Módulo de Notificaciones</w:t>
+            </w:r>
+          </w:p>
+          <w:p>
+            <w:r>
+              <w:t>- Sensores del Vehículo</w:t>
+            </w:r>
+          </w:p>
+          <w:p>
+            <w:r>
+              <w:t>- Integración con APIs Meteorológicas</w:t>
+            </w:r>
           </w:p>
         </w:tc>
       </w:tr>
@@ -6281,11 +4931,9 @@
             </w:tcMar>
           </w:tcPr>
           <w:p>
-            <w:proofErr w:type="spellStart"/>
             <w:r>
               <w:t>Fecha</w:t>
             </w:r>
-            <w:proofErr w:type="spellEnd"/>
           </w:p>
         </w:tc>
         <w:tc>
@@ -6338,37 +4986,6 @@
               <w:t>Nombre</w:t>
             </w:r>
           </w:p>
-          <w:p>
-            <w:proofErr w:type="spellStart"/>
-            <w:r>
-              <w:t>Evaluación</w:t>
-            </w:r>
-            <w:proofErr w:type="spellEnd"/>
-            <w:r>
-              <w:t xml:space="preserve"> del Cambio </w:t>
-            </w:r>
-            <w:proofErr w:type="spellStart"/>
-            <w:r>
-              <w:t>en</w:t>
-            </w:r>
-            <w:proofErr w:type="spellEnd"/>
-            <w:r>
-              <w:t xml:space="preserve"> Aviso de </w:t>
-            </w:r>
-            <w:proofErr w:type="spellStart"/>
-            <w:r>
-              <w:t>Cambios</w:t>
-            </w:r>
-            <w:proofErr w:type="spellEnd"/>
-            <w:r>
-              <w:t xml:space="preserve"> </w:t>
-            </w:r>
-            <w:proofErr w:type="spellStart"/>
-            <w:r>
-              <w:t>Climáticos</w:t>
-            </w:r>
-            <w:proofErr w:type="spellEnd"/>
-          </w:p>
         </w:tc>
         <w:tc>
           <w:tcPr>
@@ -6389,6 +5006,9 @@
           <w:p>
             <w:r>
               <w:t xml:space="preserve"> </w:t>
+            </w:r>
+            <w:r>
+              <w:t>Evaluación del Cambio en Aviso de Cambios Climáticos</w:t>
             </w:r>
           </w:p>
         </w:tc>
@@ -6469,13 +5089,8 @@
             </w:tcMar>
           </w:tcPr>
           <w:p>
-            <w:proofErr w:type="spellStart"/>
-            <w:r>
-              <w:t>Viabilidad</w:t>
-            </w:r>
-            <w:proofErr w:type="spellEnd"/>
-            <w:r>
-              <w:t xml:space="preserve"> Técnica</w:t>
+            <w:r>
+              <w:t>Viabilidad Técnica</w:t>
             </w:r>
           </w:p>
         </w:tc>
@@ -6497,79 +5112,7 @@
           </w:tcPr>
           <w:p>
             <w:r>
-              <w:t xml:space="preserve">Alta - Se </w:t>
-            </w:r>
-            <w:proofErr w:type="spellStart"/>
-            <w:r>
-              <w:t>puede</w:t>
-            </w:r>
-            <w:proofErr w:type="spellEnd"/>
-            <w:r>
-              <w:t xml:space="preserve"> </w:t>
-            </w:r>
-            <w:proofErr w:type="spellStart"/>
-            <w:r>
-              <w:t>integrar</w:t>
-            </w:r>
-            <w:proofErr w:type="spellEnd"/>
-            <w:r>
-              <w:t xml:space="preserve"> con </w:t>
-            </w:r>
-            <w:proofErr w:type="spellStart"/>
-            <w:r>
-              <w:t>servicios</w:t>
-            </w:r>
-            <w:proofErr w:type="spellEnd"/>
-            <w:r>
-              <w:t xml:space="preserve"> </w:t>
-            </w:r>
-            <w:proofErr w:type="spellStart"/>
-            <w:r>
-              <w:t>meteorológicos</w:t>
-            </w:r>
-            <w:proofErr w:type="spellEnd"/>
-            <w:r>
-              <w:t xml:space="preserve"> </w:t>
-            </w:r>
-            <w:proofErr w:type="spellStart"/>
-            <w:r>
-              <w:t>existentes</w:t>
-            </w:r>
-            <w:proofErr w:type="spellEnd"/>
-            <w:r>
-              <w:t xml:space="preserve"> y </w:t>
-            </w:r>
-            <w:proofErr w:type="spellStart"/>
-            <w:r>
-              <w:t>utilizar</w:t>
-            </w:r>
-            <w:proofErr w:type="spellEnd"/>
-            <w:r>
-              <w:t xml:space="preserve"> </w:t>
-            </w:r>
-            <w:proofErr w:type="spellStart"/>
-            <w:r>
-              <w:t>sensores</w:t>
-            </w:r>
-            <w:proofErr w:type="spellEnd"/>
-            <w:r>
-              <w:t xml:space="preserve"> </w:t>
-            </w:r>
-            <w:proofErr w:type="spellStart"/>
-            <w:r>
-              <w:t>climáticos</w:t>
-            </w:r>
-            <w:proofErr w:type="spellEnd"/>
-            <w:r>
-              <w:t xml:space="preserve"> del </w:t>
-            </w:r>
-            <w:proofErr w:type="spellStart"/>
-            <w:r>
-              <w:t>vehículo</w:t>
-            </w:r>
-            <w:proofErr w:type="spellEnd"/>
-            <w:r>
-              <w:t>.</w:t>
+              <w:t>Alta - Se puede integrar con servicios meteorológicos existentes y utilizar sensores climáticos del vehículo.</w:t>
             </w:r>
           </w:p>
         </w:tc>
@@ -6594,11 +5137,9 @@
             </w:tcMar>
           </w:tcPr>
           <w:p>
-            <w:proofErr w:type="spellStart"/>
             <w:r>
               <w:t>Decisión</w:t>
             </w:r>
-            <w:proofErr w:type="spellEnd"/>
           </w:p>
         </w:tc>
         <w:tc>
@@ -6621,53 +5162,8 @@
             <w:r>
               <w:t xml:space="preserve"> </w:t>
             </w:r>
-            <w:proofErr w:type="spellStart"/>
-            <w:r>
-              <w:t>Aprobado</w:t>
-            </w:r>
-            <w:proofErr w:type="spellEnd"/>
-            <w:r>
-              <w:t xml:space="preserve"> - El </w:t>
-            </w:r>
-            <w:proofErr w:type="spellStart"/>
-            <w:r>
-              <w:t>cambio</w:t>
-            </w:r>
-            <w:proofErr w:type="spellEnd"/>
-            <w:r>
-              <w:t xml:space="preserve"> se </w:t>
-            </w:r>
-            <w:proofErr w:type="spellStart"/>
-            <w:r>
-              <w:t>implementará</w:t>
-            </w:r>
-            <w:proofErr w:type="spellEnd"/>
-            <w:r>
-              <w:t xml:space="preserve"> </w:t>
-            </w:r>
-            <w:proofErr w:type="spellStart"/>
-            <w:r>
-              <w:t>en</w:t>
-            </w:r>
-            <w:proofErr w:type="spellEnd"/>
-            <w:r>
-              <w:t xml:space="preserve"> la </w:t>
-            </w:r>
-            <w:proofErr w:type="spellStart"/>
-            <w:r>
-              <w:t>próxima</w:t>
-            </w:r>
-            <w:proofErr w:type="spellEnd"/>
-            <w:r>
-              <w:t xml:space="preserve"> </w:t>
-            </w:r>
-            <w:proofErr w:type="spellStart"/>
-            <w:r>
-              <w:t>actualización</w:t>
-            </w:r>
-            <w:proofErr w:type="spellEnd"/>
-            <w:r>
-              <w:t xml:space="preserve"> del software.</w:t>
+            <w:r>
+              <w:t>Aprobado - El cambio se implementará en la próxima actualización del software.</w:t>
             </w:r>
           </w:p>
         </w:tc>
@@ -6770,11 +5266,9 @@
             </w:tcMar>
           </w:tcPr>
           <w:p>
-            <w:proofErr w:type="spellStart"/>
             <w:r>
               <w:t>Fecha</w:t>
             </w:r>
-            <w:proofErr w:type="spellEnd"/>
           </w:p>
         </w:tc>
         <w:tc>
@@ -6827,37 +5321,6 @@
               <w:t>Nombre</w:t>
             </w:r>
           </w:p>
-          <w:p>
-            <w:proofErr w:type="spellStart"/>
-            <w:r>
-              <w:t>Planificación</w:t>
-            </w:r>
-            <w:proofErr w:type="spellEnd"/>
-            <w:r>
-              <w:t xml:space="preserve"> del Cambio </w:t>
-            </w:r>
-            <w:proofErr w:type="spellStart"/>
-            <w:r>
-              <w:t>en</w:t>
-            </w:r>
-            <w:proofErr w:type="spellEnd"/>
-            <w:r>
-              <w:t xml:space="preserve"> Aviso de </w:t>
-            </w:r>
-            <w:proofErr w:type="spellStart"/>
-            <w:r>
-              <w:t>Cambios</w:t>
-            </w:r>
-            <w:proofErr w:type="spellEnd"/>
-            <w:r>
-              <w:t xml:space="preserve"> </w:t>
-            </w:r>
-            <w:proofErr w:type="spellStart"/>
-            <w:r>
-              <w:t>Climáticos</w:t>
-            </w:r>
-            <w:proofErr w:type="spellEnd"/>
-          </w:p>
         </w:tc>
         <w:tc>
           <w:tcPr>
@@ -6876,8 +5339,16 @@
             </w:tcMar>
           </w:tcPr>
           <w:p>
+            <w:pPr>
+              <w:tabs>
+                <w:tab w:val="left" w:pos="1152"/>
+              </w:tabs>
+            </w:pPr>
             <w:r>
               <w:t xml:space="preserve"> </w:t>
+            </w:r>
+            <w:r>
+              <w:t>Planificación del Cambio en Aviso de Cambios Climáticos</w:t>
             </w:r>
           </w:p>
         </w:tc>
@@ -6966,11 +5437,9 @@
             </w:tcMar>
           </w:tcPr>
           <w:p>
-            <w:proofErr w:type="spellStart"/>
             <w:r>
               <w:t>Actividades</w:t>
             </w:r>
-            <w:proofErr w:type="spellEnd"/>
           </w:p>
         </w:tc>
         <w:tc>
@@ -6991,163 +5460,23 @@
           </w:tcPr>
           <w:p>
             <w:r>
-              <w:t xml:space="preserve">1. </w:t>
-            </w:r>
-            <w:proofErr w:type="spellStart"/>
-            <w:r>
-              <w:t>Análisis</w:t>
-            </w:r>
-            <w:proofErr w:type="spellEnd"/>
-            <w:r>
-              <w:t xml:space="preserve"> de </w:t>
-            </w:r>
-            <w:proofErr w:type="spellStart"/>
-            <w:r>
-              <w:t>proveedores</w:t>
-            </w:r>
-            <w:proofErr w:type="spellEnd"/>
-            <w:r>
-              <w:t xml:space="preserve"> de APIs </w:t>
-            </w:r>
-            <w:proofErr w:type="spellStart"/>
-            <w:r>
-              <w:t>meteorológicas</w:t>
-            </w:r>
-            <w:proofErr w:type="spellEnd"/>
-          </w:p>
-          <w:p>
-            <w:r>
-              <w:t xml:space="preserve">2. Desarrollo de </w:t>
-            </w:r>
-            <w:proofErr w:type="spellStart"/>
-            <w:r>
-              <w:t>módulo</w:t>
-            </w:r>
-            <w:proofErr w:type="spellEnd"/>
-            <w:r>
-              <w:t xml:space="preserve"> de </w:t>
-            </w:r>
-            <w:proofErr w:type="spellStart"/>
-            <w:r>
-              <w:t>integración</w:t>
-            </w:r>
-            <w:proofErr w:type="spellEnd"/>
-            <w:r>
-              <w:t xml:space="preserve"> de </w:t>
-            </w:r>
-            <w:proofErr w:type="spellStart"/>
-            <w:r>
-              <w:t>datos</w:t>
-            </w:r>
-            <w:proofErr w:type="spellEnd"/>
-            <w:r>
-              <w:t xml:space="preserve"> </w:t>
-            </w:r>
-            <w:proofErr w:type="spellStart"/>
-            <w:r>
-              <w:t>climáticos</w:t>
-            </w:r>
-            <w:proofErr w:type="spellEnd"/>
-          </w:p>
-          <w:p>
-            <w:r>
-              <w:t xml:space="preserve">3. </w:t>
-            </w:r>
-            <w:proofErr w:type="spellStart"/>
-            <w:r>
-              <w:t>Implementación</w:t>
-            </w:r>
-            <w:proofErr w:type="spellEnd"/>
-            <w:r>
-              <w:t xml:space="preserve"> de </w:t>
-            </w:r>
-            <w:proofErr w:type="spellStart"/>
-            <w:r>
-              <w:t>alertas</w:t>
-            </w:r>
-            <w:proofErr w:type="spellEnd"/>
-            <w:r>
-              <w:t xml:space="preserve"> </w:t>
-            </w:r>
-            <w:proofErr w:type="spellStart"/>
-            <w:r>
-              <w:t>visuales</w:t>
-            </w:r>
-            <w:proofErr w:type="spellEnd"/>
-            <w:r>
-              <w:t xml:space="preserve"> y </w:t>
-            </w:r>
-            <w:proofErr w:type="spellStart"/>
-            <w:r>
-              <w:t>sonoras</w:t>
-            </w:r>
-            <w:proofErr w:type="spellEnd"/>
-            <w:r>
-              <w:t xml:space="preserve"> </w:t>
-            </w:r>
-            <w:proofErr w:type="spellStart"/>
-            <w:r>
-              <w:t>en</w:t>
-            </w:r>
-            <w:proofErr w:type="spellEnd"/>
-            <w:r>
-              <w:t xml:space="preserve"> la </w:t>
-            </w:r>
-            <w:proofErr w:type="spellStart"/>
-            <w:r>
-              <w:t>interfaz</w:t>
-            </w:r>
-            <w:proofErr w:type="spellEnd"/>
-            <w:r>
-              <w:t xml:space="preserve"> del </w:t>
-            </w:r>
-            <w:proofErr w:type="spellStart"/>
-            <w:r>
-              <w:t>vehículo</w:t>
-            </w:r>
-            <w:proofErr w:type="spellEnd"/>
-          </w:p>
-          <w:p>
-            <w:r>
-              <w:t xml:space="preserve">4. </w:t>
-            </w:r>
-            <w:proofErr w:type="spellStart"/>
-            <w:r>
-              <w:t>Pruebas</w:t>
-            </w:r>
-            <w:proofErr w:type="spellEnd"/>
-            <w:r>
-              <w:t xml:space="preserve"> de </w:t>
-            </w:r>
-            <w:proofErr w:type="spellStart"/>
-            <w:r>
-              <w:t>precisión</w:t>
-            </w:r>
-            <w:proofErr w:type="spellEnd"/>
-            <w:r>
-              <w:t xml:space="preserve"> y </w:t>
-            </w:r>
-            <w:proofErr w:type="spellStart"/>
-            <w:r>
-              <w:t>validación</w:t>
-            </w:r>
-            <w:proofErr w:type="spellEnd"/>
-            <w:r>
-              <w:t xml:space="preserve"> con </w:t>
-            </w:r>
-            <w:proofErr w:type="spellStart"/>
-            <w:r>
-              <w:t>datos</w:t>
-            </w:r>
-            <w:proofErr w:type="spellEnd"/>
-            <w:r>
-              <w:t xml:space="preserve"> </w:t>
-            </w:r>
-            <w:proofErr w:type="spellStart"/>
-            <w:r>
-              <w:t>reales</w:t>
-            </w:r>
-            <w:proofErr w:type="spellEnd"/>
+              <w:t>1. Análisis de proveedores de APIs meteorológicas</w:t>
+            </w:r>
+          </w:p>
+          <w:p>
+            <w:r>
+              <w:t>2. Desarrollo de módulo de integración de datos climáticos</w:t>
+            </w:r>
+          </w:p>
+          <w:p>
+            <w:r>
+              <w:t>3. Implementación de alertas visuales y sonoras en la interfaz del vehículo</w:t>
+            </w:r>
+          </w:p>
+          <w:p>
+            <w:r>
+              <w:t>4. Pruebas de precisión y validación con datos reales</w:t>
+            </w:r>
           </w:p>
         </w:tc>
       </w:tr>
@@ -7171,11 +5500,9 @@
             </w:tcMar>
           </w:tcPr>
           <w:p>
-            <w:proofErr w:type="spellStart"/>
             <w:r>
               <w:t>Responsable</w:t>
             </w:r>
-            <w:proofErr w:type="spellEnd"/>
           </w:p>
         </w:tc>
         <w:tc>
@@ -7306,11 +5633,9 @@
             </w:tcMar>
           </w:tcPr>
           <w:p>
-            <w:proofErr w:type="spellStart"/>
             <w:r>
               <w:t>Fecha</w:t>
             </w:r>
-            <w:proofErr w:type="spellEnd"/>
           </w:p>
         </w:tc>
         <w:tc>
@@ -7363,37 +5688,6 @@
               <w:t>Nombre</w:t>
             </w:r>
           </w:p>
-          <w:p>
-            <w:proofErr w:type="spellStart"/>
-            <w:r>
-              <w:t>Ejecución</w:t>
-            </w:r>
-            <w:proofErr w:type="spellEnd"/>
-            <w:r>
-              <w:t xml:space="preserve"> del Cambio </w:t>
-            </w:r>
-            <w:proofErr w:type="spellStart"/>
-            <w:r>
-              <w:t>en</w:t>
-            </w:r>
-            <w:proofErr w:type="spellEnd"/>
-            <w:r>
-              <w:t xml:space="preserve"> Aviso de </w:t>
-            </w:r>
-            <w:proofErr w:type="spellStart"/>
-            <w:r>
-              <w:t>Cambios</w:t>
-            </w:r>
-            <w:proofErr w:type="spellEnd"/>
-            <w:r>
-              <w:t xml:space="preserve"> </w:t>
-            </w:r>
-            <w:proofErr w:type="spellStart"/>
-            <w:r>
-              <w:t>Climáticos</w:t>
-            </w:r>
-            <w:proofErr w:type="spellEnd"/>
-          </w:p>
         </w:tc>
         <w:tc>
           <w:tcPr>
@@ -7412,6 +5706,9 @@
             </w:tcMar>
           </w:tcPr>
           <w:p>
+            <w:r>
+              <w:t>Ejecución del Cambio en Aviso de Cambios Climáticos</w:t>
+            </w:r>
             <w:r>
               <w:t xml:space="preserve"> </w:t>
             </w:r>
@@ -7502,19 +5799,9 @@
             </w:tcMar>
           </w:tcPr>
           <w:p>
-            <w:proofErr w:type="spellStart"/>
-            <w:r>
-              <w:t>Tareas</w:t>
-            </w:r>
-            <w:proofErr w:type="spellEnd"/>
-            <w:r>
-              <w:t xml:space="preserve"> </w:t>
-            </w:r>
-            <w:proofErr w:type="spellStart"/>
-            <w:r>
-              <w:t>Realizadas</w:t>
-            </w:r>
-            <w:proofErr w:type="spellEnd"/>
+            <w:r>
+              <w:t>Tareas Realizadas</w:t>
+            </w:r>
           </w:p>
         </w:tc>
         <w:tc>
@@ -7535,108 +5822,18 @@
           </w:tcPr>
           <w:p>
             <w:r>
-              <w:t xml:space="preserve">1. </w:t>
-            </w:r>
-            <w:proofErr w:type="spellStart"/>
-            <w:r>
-              <w:t>Integración</w:t>
-            </w:r>
-            <w:proofErr w:type="spellEnd"/>
-            <w:r>
-              <w:t xml:space="preserve"> con API de </w:t>
-            </w:r>
-            <w:proofErr w:type="spellStart"/>
-            <w:r>
-              <w:t>Clima</w:t>
-            </w:r>
-            <w:proofErr w:type="spellEnd"/>
-            <w:r>
-              <w:t xml:space="preserve"> </w:t>
-            </w:r>
-            <w:proofErr w:type="spellStart"/>
-            <w:r>
-              <w:t>en</w:t>
-            </w:r>
-            <w:proofErr w:type="spellEnd"/>
-            <w:r>
-              <w:t xml:space="preserve"> </w:t>
-            </w:r>
-            <w:proofErr w:type="spellStart"/>
-            <w:r>
-              <w:t>tiempo</w:t>
-            </w:r>
-            <w:proofErr w:type="spellEnd"/>
-            <w:r>
-              <w:t xml:space="preserve"> real</w:t>
-            </w:r>
-          </w:p>
-          <w:p>
-            <w:r>
-              <w:t xml:space="preserve">2. </w:t>
-            </w:r>
-            <w:proofErr w:type="spellStart"/>
-            <w:r>
-              <w:t>Implementación</w:t>
-            </w:r>
-            <w:proofErr w:type="spellEnd"/>
-            <w:r>
-              <w:t xml:space="preserve"> de </w:t>
-            </w:r>
-            <w:proofErr w:type="spellStart"/>
-            <w:r>
-              <w:t>sistema</w:t>
-            </w:r>
-            <w:proofErr w:type="spellEnd"/>
-            <w:r>
-              <w:t xml:space="preserve"> de </w:t>
-            </w:r>
-            <w:proofErr w:type="spellStart"/>
-            <w:r>
-              <w:t>alertas</w:t>
-            </w:r>
-            <w:proofErr w:type="spellEnd"/>
-            <w:r>
-              <w:t xml:space="preserve"> </w:t>
-            </w:r>
-            <w:proofErr w:type="spellStart"/>
-            <w:r>
-              <w:t>sonoras</w:t>
-            </w:r>
-            <w:proofErr w:type="spellEnd"/>
-            <w:r>
-              <w:t xml:space="preserve"> y </w:t>
-            </w:r>
-            <w:proofErr w:type="spellStart"/>
-            <w:r>
-              <w:t>visuales</w:t>
-            </w:r>
-            <w:proofErr w:type="spellEnd"/>
-          </w:p>
-          <w:p>
-            <w:r>
-              <w:t xml:space="preserve">3. </w:t>
-            </w:r>
-            <w:proofErr w:type="spellStart"/>
-            <w:r>
-              <w:t>Pruebas</w:t>
-            </w:r>
-            <w:proofErr w:type="spellEnd"/>
-            <w:r>
-              <w:t xml:space="preserve"> de </w:t>
-            </w:r>
-            <w:proofErr w:type="spellStart"/>
-            <w:r>
-              <w:t>rendimiento</w:t>
-            </w:r>
-            <w:proofErr w:type="spellEnd"/>
-            <w:r>
-              <w:t xml:space="preserve"> y </w:t>
-            </w:r>
-            <w:proofErr w:type="spellStart"/>
-            <w:r>
-              <w:t>precisión</w:t>
-            </w:r>
-            <w:proofErr w:type="spellEnd"/>
+              <w:t>1. Integración con API de Clima en tiempo real</w:t>
+            </w:r>
+          </w:p>
+          <w:p>
+            <w:r>
+              <w:t>2. Implementación de sistema de alertas sonoras y visuales</w:t>
+            </w:r>
+          </w:p>
+          <w:p>
+            <w:r>
+              <w:t>3. Pruebas de rendimiento y precisión</w:t>
+            </w:r>
           </w:p>
         </w:tc>
       </w:tr>
@@ -7685,11 +5882,9 @@
             <w:r>
               <w:t xml:space="preserve"> </w:t>
             </w:r>
-            <w:proofErr w:type="spellStart"/>
             <w:r>
               <w:t>Completado</w:t>
             </w:r>
-            <w:proofErr w:type="spellEnd"/>
           </w:p>
         </w:tc>
       </w:tr>
@@ -7791,11 +5986,9 @@
             </w:tcMar>
           </w:tcPr>
           <w:p>
-            <w:proofErr w:type="spellStart"/>
             <w:r>
               <w:t>Fecha</w:t>
             </w:r>
-            <w:proofErr w:type="spellEnd"/>
           </w:p>
         </w:tc>
         <w:tc>
@@ -7844,15 +6037,8 @@
             </w:tcMar>
           </w:tcPr>
           <w:p>
-            <w:proofErr w:type="spellStart"/>
             <w:r>
               <w:t>Cliente</w:t>
-            </w:r>
-            <w:proofErr w:type="spellEnd"/>
-          </w:p>
-          <w:p>
-            <w:r>
-              <w:t>Elon Musk</w:t>
             </w:r>
           </w:p>
         </w:tc>
@@ -7875,6 +6061,9 @@
           <w:p>
             <w:r>
               <w:t xml:space="preserve"> </w:t>
+            </w:r>
+            <w:r>
+              <w:t>Elon Musk</w:t>
             </w:r>
           </w:p>
         </w:tc>
@@ -7939,11 +6128,9 @@
             </w:tcMar>
           </w:tcPr>
           <w:p>
-            <w:proofErr w:type="spellStart"/>
             <w:r>
               <w:t>Contacto</w:t>
             </w:r>
-            <w:proofErr w:type="spellEnd"/>
           </w:p>
         </w:tc>
         <w:tc>
@@ -7993,19 +6180,9 @@
             </w:tcMar>
           </w:tcPr>
           <w:p>
-            <w:proofErr w:type="spellStart"/>
-            <w:r>
-              <w:t>Descripción</w:t>
-            </w:r>
-            <w:proofErr w:type="spellEnd"/>
-            <w:r>
-              <w:t xml:space="preserve"> del </w:t>
-            </w:r>
-            <w:proofErr w:type="spellStart"/>
-            <w:r>
-              <w:t>cambio</w:t>
-            </w:r>
-            <w:proofErr w:type="spellEnd"/>
+            <w:r>
+              <w:t>Descripción del cambio</w:t>
+            </w:r>
           </w:p>
         </w:tc>
         <w:tc>
@@ -8026,111 +6203,7 @@
           </w:tcPr>
           <w:p>
             <w:r>
-              <w:t xml:space="preserve">Se ha </w:t>
-            </w:r>
-            <w:proofErr w:type="spellStart"/>
-            <w:r>
-              <w:t>implementado</w:t>
-            </w:r>
-            <w:proofErr w:type="spellEnd"/>
-            <w:r>
-              <w:t xml:space="preserve"> un </w:t>
-            </w:r>
-            <w:proofErr w:type="spellStart"/>
-            <w:r>
-              <w:t>sistema</w:t>
-            </w:r>
-            <w:proofErr w:type="spellEnd"/>
-            <w:r>
-              <w:t xml:space="preserve"> de </w:t>
-            </w:r>
-            <w:proofErr w:type="spellStart"/>
-            <w:r>
-              <w:t>alertas</w:t>
-            </w:r>
-            <w:proofErr w:type="spellEnd"/>
-            <w:r>
-              <w:t xml:space="preserve"> de </w:t>
-            </w:r>
-            <w:proofErr w:type="spellStart"/>
-            <w:r>
-              <w:t>cambios</w:t>
-            </w:r>
-            <w:proofErr w:type="spellEnd"/>
-            <w:r>
-              <w:t xml:space="preserve"> </w:t>
-            </w:r>
-            <w:proofErr w:type="spellStart"/>
-            <w:r>
-              <w:t>climáticos</w:t>
-            </w:r>
-            <w:proofErr w:type="spellEnd"/>
-            <w:r>
-              <w:t xml:space="preserve"> </w:t>
-            </w:r>
-            <w:proofErr w:type="spellStart"/>
-            <w:r>
-              <w:t>en</w:t>
-            </w:r>
-            <w:proofErr w:type="spellEnd"/>
-            <w:r>
-              <w:t xml:space="preserve"> </w:t>
-            </w:r>
-            <w:proofErr w:type="spellStart"/>
-            <w:r>
-              <w:t>tiempo</w:t>
-            </w:r>
-            <w:proofErr w:type="spellEnd"/>
-            <w:r>
-              <w:t xml:space="preserve"> real, </w:t>
-            </w:r>
-            <w:proofErr w:type="spellStart"/>
-            <w:r>
-              <w:t>basado</w:t>
-            </w:r>
-            <w:proofErr w:type="spellEnd"/>
-            <w:r>
-              <w:t xml:space="preserve"> </w:t>
-            </w:r>
-            <w:proofErr w:type="spellStart"/>
-            <w:r>
-              <w:t>en</w:t>
-            </w:r>
-            <w:proofErr w:type="spellEnd"/>
-            <w:r>
-              <w:t xml:space="preserve"> </w:t>
-            </w:r>
-            <w:proofErr w:type="spellStart"/>
-            <w:r>
-              <w:t>información</w:t>
-            </w:r>
-            <w:proofErr w:type="spellEnd"/>
-            <w:r>
-              <w:t xml:space="preserve"> </w:t>
-            </w:r>
-            <w:proofErr w:type="spellStart"/>
-            <w:r>
-              <w:t>meteorológica</w:t>
-            </w:r>
-            <w:proofErr w:type="spellEnd"/>
-            <w:r>
-              <w:t xml:space="preserve"> y </w:t>
-            </w:r>
-            <w:proofErr w:type="spellStart"/>
-            <w:r>
-              <w:t>sensores</w:t>
-            </w:r>
-            <w:proofErr w:type="spellEnd"/>
-            <w:r>
-              <w:t xml:space="preserve"> del </w:t>
-            </w:r>
-            <w:proofErr w:type="spellStart"/>
-            <w:r>
-              <w:t>vehículo</w:t>
-            </w:r>
-            <w:proofErr w:type="spellEnd"/>
-            <w:r>
-              <w:t>.</w:t>
+              <w:t>Se ha implementado un sistema de alertas de cambios climáticos en tiempo real, basado en información meteorológica y sensores del vehículo.</w:t>
             </w:r>
           </w:p>
         </w:tc>
@@ -8145,10 +6218,6 @@
     </w:sectPr>
   </w:body>
 </w:document>
-</file>
-
-<file path=word/numbering.xml><?xml version="1.0" encoding="utf-8"?>
-<w:numbering xmlns:wpc="http://schemas.microsoft.com/office/word/2010/wordprocessingCanvas" xmlns:cx="http://schemas.microsoft.com/office/drawing/2014/chartex" xmlns:cx1="http://schemas.microsoft.com/office/drawing/2015/9/8/chartex" xmlns:cx2="http://schemas.microsoft.com/office/drawing/2015/10/21/chartex" xmlns:cx3="http://schemas.microsoft.com/office/drawing/2016/5/9/chartex" xmlns:cx4="http://schemas.microsoft.com/office/drawing/2016/5/10/chartex" xmlns:cx5="http://schemas.microsoft.com/office/drawing/2016/5/11/chartex" xmlns:cx6="http://schemas.microsoft.com/office/drawing/2016/5/12/chartex" xmlns:cx7="http://schemas.microsoft.com/office/drawing/2016/5/13/chartex" xmlns:cx8="http://schemas.microsoft.com/office/drawing/2016/5/14/chartex" xmlns:mc="http://schemas.openxmlformats.org/markup-compatibility/2006" xmlns:aink="http://schemas.microsoft.com/office/drawing/2016/ink" xmlns:am3d="http://schemas.microsoft.com/office/drawing/2017/model3d" xmlns:o="urn:schemas-microsoft-com:office:office" xmlns:oel="http://schemas.microsoft.com/office/2019/extlst" xmlns:r="http://schemas.openxmlformats.org/officeDocument/2006/relationships" xmlns:m="http://schemas.openxmlformats.org/officeDocument/2006/math" xmlns:v="urn:schemas-microsoft-com:vml" xmlns:wp14="http://schemas.microsoft.com/office/word/2010/wordprocessingDrawing" xmlns:wp="http://schemas.openxmlformats.org/drawingml/2006/wordprocessingDrawing" xmlns:w10="urn:schemas-microsoft-com:office:word" xmlns:w="http://schemas.openxmlformats.org/wordprocessingml/2006/main" xmlns:w14="http://schemas.microsoft.com/office/word/2010/wordml" xmlns:w15="http://schemas.microsoft.com/office/word/2012/wordml" xmlns:w16cex="http://schemas.microsoft.com/office/word/2018/wordml/cex" xmlns:w16cid="http://schemas.microsoft.com/office/word/2016/wordml/cid" xmlns:w16="http://schemas.microsoft.com/office/word/2018/wordml" xmlns:w16du="http://schemas.microsoft.com/office/word/2023/wordml/word16du" xmlns:w16sdtdh="http://schemas.microsoft.com/office/word/2020/wordml/sdtdatahash" xmlns:w16sdtfl="http://schemas.microsoft.com/office/word/2024/wordml/sdtformatlock" xmlns:w16se="http://schemas.microsoft.com/office/word/2015/wordml/symex" xmlns:wpg="http://schemas.microsoft.com/office/word/2010/wordprocessingGroup" xmlns:wpi="http://schemas.microsoft.com/office/word/2010/wordprocessingInk" xmlns:wne="http://schemas.microsoft.com/office/word/2006/wordml" xmlns:wps="http://schemas.microsoft.com/office/word/2010/wordprocessingShape" mc:Ignorable="w14 w15 w16se w16cid w16 w16cex w16sdtdh w16sdtfl w16du wp14"/>
 </file>
 
 <file path=word/styles.xml><?xml version="1.0" encoding="utf-8"?>
@@ -8756,6 +6825,7 @@
   <w:style w:type="character" w:default="1" w:styleId="Fuentedeprrafopredeter">
     <w:name w:val="Default Paragraph Font"/>
     <w:uiPriority w:val="1"/>
+    <w:semiHidden/>
     <w:unhideWhenUsed/>
   </w:style>
   <w:style w:type="table" w:default="1" w:styleId="Tablanormal">

</xml_diff>

<commit_message>
Update Cambio en el Requisito Funcional de Login.docx
Corrección de la plantilla A
</commit_message>
<xml_diff>
--- a/Cambio en el Requisito Funcional de Login.docx
+++ b/Cambio en el Requisito Funcional de Login.docx
@@ -34,7 +34,7 @@
     </w:p>
     <w:tbl>
       <w:tblPr>
-        <w:tblW w:w="0" w:type="auto"/>
+        <w:tblW w:w="8491" w:type="dxa"/>
         <w:tblBorders>
           <w:top w:val="single" w:sz="4" w:space="0" w:color="auto"/>
           <w:left w:val="single" w:sz="4" w:space="0" w:color="auto"/>
@@ -344,12 +344,11 @@
       </w:tr>
       <w:tr>
         <w:trPr>
-          <w:trHeight w:val="300"/>
+          <w:trHeight w:val="620"/>
         </w:trPr>
         <w:tc>
           <w:tcPr>
             <w:tcW w:w="2590" w:type="dxa"/>
-            <w:vMerge w:val="restart"/>
             <w:tcBorders>
               <w:top w:val="single" w:sz="8" w:space="0" w:color="auto"/>
               <w:left w:val="single" w:sz="8" w:space="0" w:color="auto"/>
@@ -375,13 +374,13 @@
         </w:tc>
         <w:tc>
           <w:tcPr>
-            <w:tcW w:w="3005" w:type="dxa"/>
-            <w:gridSpan w:val="2"/>
-            <w:vMerge w:val="restart"/>
-            <w:tcBorders>
-              <w:top w:val="single" w:sz="8" w:space="0" w:color="auto"/>
-              <w:left w:val="single" w:sz="8" w:space="0" w:color="auto"/>
-              <w:bottom w:val="single" w:sz="8" w:space="0" w:color="auto"/>
+            <w:tcW w:w="5901" w:type="dxa"/>
+            <w:gridSpan w:val="3"/>
+            <w:tcBorders>
+              <w:top w:val="single" w:sz="8" w:space="0" w:color="auto"/>
+              <w:left w:val="single" w:sz="8" w:space="0" w:color="auto"/>
+              <w:bottom w:val="single" w:sz="8" w:space="0" w:color="auto"/>
+              <w:right w:val="single" w:sz="8" w:space="0" w:color="auto"/>
             </w:tcBorders>
             <w:shd w:val="clear" w:color="auto" w:fill="auto"/>
             <w:tcMar>
@@ -396,27 +395,6 @@
           </w:p>
           <w:p/>
         </w:tc>
-        <w:tc>
-          <w:tcPr>
-            <w:tcW w:w="2896" w:type="dxa"/>
-            <w:tcBorders>
-              <w:top w:val="nil"/>
-              <w:left w:val="nil"/>
-              <w:bottom w:val="nil"/>
-              <w:right w:val="single" w:sz="8" w:space="0" w:color="auto"/>
-            </w:tcBorders>
-            <w:shd w:val="clear" w:color="auto" w:fill="auto"/>
-            <w:tcMar>
-              <w:left w:w="108" w:type="dxa"/>
-              <w:right w:w="108" w:type="dxa"/>
-            </w:tcMar>
-          </w:tcPr>
-          <w:p>
-            <w:r>
-              <w:t>*/*</w:t>
-            </w:r>
-          </w:p>
-        </w:tc>
       </w:tr>
       <w:tr>
         <w:trPr>
@@ -425,67 +403,6 @@
         <w:tc>
           <w:tcPr>
             <w:tcW w:w="2590" w:type="dxa"/>
-            <w:vMerge/>
-            <w:tcBorders>
-              <w:left w:val="single" w:sz="8" w:space="0" w:color="auto"/>
-              <w:bottom w:val="single" w:sz="8" w:space="0" w:color="auto"/>
-              <w:right w:val="single" w:sz="8" w:space="0" w:color="auto"/>
-            </w:tcBorders>
-            <w:shd w:val="clear" w:color="auto" w:fill="auto"/>
-            <w:tcMar>
-              <w:left w:w="108" w:type="dxa"/>
-              <w:right w:w="108" w:type="dxa"/>
-            </w:tcMar>
-          </w:tcPr>
-          <w:p>
-            <w:r>
-              <w:t>Nombre Cliente</w:t>
-            </w:r>
-          </w:p>
-        </w:tc>
-        <w:tc>
-          <w:tcPr>
-            <w:tcW w:w="3005" w:type="dxa"/>
-            <w:gridSpan w:val="2"/>
-            <w:vMerge/>
-            <w:tcBorders>
-              <w:left w:val="single" w:sz="8" w:space="0" w:color="auto"/>
-              <w:bottom w:val="single" w:sz="8" w:space="0" w:color="auto"/>
-            </w:tcBorders>
-            <w:shd w:val="clear" w:color="auto" w:fill="auto"/>
-            <w:tcMar>
-              <w:left w:w="108" w:type="dxa"/>
-              <w:right w:w="108" w:type="dxa"/>
-            </w:tcMar>
-          </w:tcPr>
-          <w:p/>
-          <w:p/>
-        </w:tc>
-        <w:tc>
-          <w:tcPr>
-            <w:tcW w:w="2896" w:type="dxa"/>
-            <w:tcBorders>
-              <w:top w:val="nil"/>
-              <w:left w:val="nil"/>
-              <w:bottom w:val="nil"/>
-              <w:right w:val="single" w:sz="8" w:space="0" w:color="auto"/>
-            </w:tcBorders>
-            <w:shd w:val="clear" w:color="auto" w:fill="auto"/>
-            <w:tcMar>
-              <w:left w:w="108" w:type="dxa"/>
-              <w:right w:w="108" w:type="dxa"/>
-            </w:tcMar>
-          </w:tcPr>
-          <w:p/>
-        </w:tc>
-      </w:tr>
-      <w:tr>
-        <w:trPr>
-          <w:trHeight w:val="300"/>
-        </w:trPr>
-        <w:tc>
-          <w:tcPr>
-            <w:tcW w:w="2590" w:type="dxa"/>
             <w:tcBorders>
               <w:top w:val="single" w:sz="8" w:space="0" w:color="auto"/>
               <w:left w:val="single" w:sz="8" w:space="0" w:color="auto"/>
@@ -506,43 +423,25 @@
         </w:tc>
         <w:tc>
           <w:tcPr>
-            <w:tcW w:w="3005" w:type="dxa"/>
-            <w:gridSpan w:val="2"/>
-            <w:tcBorders>
-              <w:top w:val="single" w:sz="8" w:space="0" w:color="auto"/>
-              <w:left w:val="single" w:sz="8" w:space="0" w:color="auto"/>
-              <w:bottom w:val="single" w:sz="8" w:space="0" w:color="auto"/>
-              <w:right w:val="single" w:sz="8" w:space="0" w:color="auto"/>
-            </w:tcBorders>
-            <w:shd w:val="clear" w:color="auto" w:fill="auto"/>
-            <w:tcMar>
-              <w:left w:w="108" w:type="dxa"/>
-              <w:right w:w="108" w:type="dxa"/>
-            </w:tcMar>
-          </w:tcPr>
-          <w:p/>
+            <w:tcW w:w="5901" w:type="dxa"/>
+            <w:gridSpan w:val="3"/>
+            <w:tcBorders>
+              <w:top w:val="single" w:sz="8" w:space="0" w:color="auto"/>
+              <w:left w:val="single" w:sz="8" w:space="0" w:color="auto"/>
+              <w:bottom w:val="single" w:sz="8" w:space="0" w:color="auto"/>
+              <w:right w:val="single" w:sz="8" w:space="0" w:color="auto"/>
+            </w:tcBorders>
+            <w:shd w:val="clear" w:color="auto" w:fill="auto"/>
+            <w:tcMar>
+              <w:left w:w="108" w:type="dxa"/>
+              <w:right w:w="108" w:type="dxa"/>
+            </w:tcMar>
+          </w:tcPr>
           <w:p>
             <w:r>
               <w:t>elon@musk.es</w:t>
             </w:r>
           </w:p>
-        </w:tc>
-        <w:tc>
-          <w:tcPr>
-            <w:tcW w:w="2896" w:type="dxa"/>
-            <w:tcBorders>
-              <w:top w:val="nil"/>
-              <w:left w:val="nil"/>
-              <w:bottom w:val="single" w:sz="4" w:space="0" w:color="auto"/>
-              <w:right w:val="single" w:sz="8" w:space="0" w:color="auto"/>
-            </w:tcBorders>
-            <w:shd w:val="clear" w:color="auto" w:fill="auto"/>
-            <w:tcMar>
-              <w:left w:w="108" w:type="dxa"/>
-              <w:right w:w="108" w:type="dxa"/>
-            </w:tcMar>
-          </w:tcPr>
-          <w:p/>
         </w:tc>
       </w:tr>
     </w:tbl>
@@ -1719,12 +1618,12 @@
           </w:p>
           <w:p>
             <w:r>
+              <w:t>- Base de Datos de Usuarios</w:t>
+            </w:r>
+          </w:p>
+          <w:p>
+            <w:r>
               <w:lastRenderedPageBreak/>
-              <w:t>- Base de Datos de Usuarios</w:t>
-            </w:r>
-          </w:p>
-          <w:p>
-            <w:r>
               <w:t>- Seguridad API</w:t>
             </w:r>
           </w:p>
@@ -3007,33 +2906,33 @@
                 <w:bCs/>
                 <w:lang w:val="es-ES"/>
               </w:rPr>
+              <w:t>Notificar el cliente</w:t>
+            </w:r>
+          </w:p>
+        </w:tc>
+      </w:tr>
+      <w:tr>
+        <w:trPr>
+          <w:trHeight w:val="300"/>
+        </w:trPr>
+        <w:tc>
+          <w:tcPr>
+            <w:tcW w:w="2590" w:type="dxa"/>
+            <w:tcBorders>
+              <w:top w:val="single" w:sz="8" w:space="0" w:color="auto"/>
+              <w:left w:val="single" w:sz="8" w:space="0" w:color="auto"/>
+              <w:bottom w:val="single" w:sz="8" w:space="0" w:color="auto"/>
+              <w:right w:val="single" w:sz="8" w:space="0" w:color="auto"/>
+            </w:tcBorders>
+            <w:shd w:val="clear" w:color="auto" w:fill="auto"/>
+            <w:tcMar>
+              <w:left w:w="108" w:type="dxa"/>
+              <w:right w:w="108" w:type="dxa"/>
+            </w:tcMar>
+          </w:tcPr>
+          <w:p>
+            <w:r>
               <w:lastRenderedPageBreak/>
-              <w:t>Notificar el cliente</w:t>
-            </w:r>
-          </w:p>
-        </w:tc>
-      </w:tr>
-      <w:tr>
-        <w:trPr>
-          <w:trHeight w:val="300"/>
-        </w:trPr>
-        <w:tc>
-          <w:tcPr>
-            <w:tcW w:w="2590" w:type="dxa"/>
-            <w:tcBorders>
-              <w:top w:val="single" w:sz="8" w:space="0" w:color="auto"/>
-              <w:left w:val="single" w:sz="8" w:space="0" w:color="auto"/>
-              <w:bottom w:val="single" w:sz="8" w:space="0" w:color="auto"/>
-              <w:right w:val="single" w:sz="8" w:space="0" w:color="auto"/>
-            </w:tcBorders>
-            <w:shd w:val="clear" w:color="auto" w:fill="auto"/>
-            <w:tcMar>
-              <w:left w:w="108" w:type="dxa"/>
-              <w:right w:w="108" w:type="dxa"/>
-            </w:tcMar>
-          </w:tcPr>
-          <w:p>
-            <w:r>
               <w:t>Contacto</w:t>
             </w:r>
           </w:p>
@@ -4300,7 +4199,6 @@
           </w:tcPr>
           <w:p>
             <w:r>
-              <w:lastRenderedPageBreak/>
               <w:t>Votación de costes</w:t>
             </w:r>
           </w:p>
@@ -6038,6 +5936,7 @@
           </w:tcPr>
           <w:p>
             <w:r>
+              <w:lastRenderedPageBreak/>
               <w:t>Cliente</w:t>
             </w:r>
           </w:p>

</xml_diff>